<commit_message>
continue working on the draft for PODv4.5 manual. Ask Christie to check the accuracy of explanations.
</commit_message>
<xml_diff>
--- a/POD Documents/PODv4.5NewManualDraft.docx
+++ b/POD Documents/PODv4.5NewManualDraft.docx
@@ -1,6 +1,6 @@
 
 <file path=word/document.xml><?xml version="1.0" encoding="utf-8"?>
-<w:document xmlns:wpc="http://schemas.microsoft.com/office/word/2010/wordprocessingCanvas" xmlns:cx="http://schemas.microsoft.com/office/drawing/2014/chartex" xmlns:cx1="http://schemas.microsoft.com/office/drawing/2015/9/8/chartex" xmlns:cx2="http://schemas.microsoft.com/office/drawing/2015/10/21/chartex" xmlns:cx3="http://schemas.microsoft.com/office/drawing/2016/5/9/chartex" xmlns:cx4="http://schemas.microsoft.com/office/drawing/2016/5/10/chartex" xmlns:cx5="http://schemas.microsoft.com/office/drawing/2016/5/11/chartex" xmlns:cx6="http://schemas.microsoft.com/office/drawing/2016/5/12/chartex" xmlns:cx7="http://schemas.microsoft.com/office/drawing/2016/5/13/chartex" xmlns:cx8="http://schemas.microsoft.com/office/drawing/2016/5/14/chartex" xmlns:mc="http://schemas.openxmlformats.org/markup-compatibility/2006" xmlns:aink="http://schemas.microsoft.com/office/drawing/2016/ink" xmlns:am3d="http://schemas.microsoft.com/office/drawing/2017/model3d" xmlns:o="urn:schemas-microsoft-com:office:office" xmlns:oel="http://schemas.microsoft.com/office/2019/extlst" xmlns:r="http://schemas.openxmlformats.org/officeDocument/2006/relationships" xmlns:m="http://schemas.openxmlformats.org/officeDocument/2006/math" xmlns:v="urn:schemas-microsoft-com:vml" xmlns:wp14="http://schemas.microsoft.com/office/word/2010/wordprocessingDrawing" xmlns:wp="http://schemas.openxmlformats.org/drawingml/2006/wordprocessingDrawing" xmlns:w10="urn:schemas-microsoft-com:office:word" xmlns:w="http://schemas.openxmlformats.org/wordprocessingml/2006/main" xmlns:w14="http://schemas.microsoft.com/office/word/2010/wordml" xmlns:w15="http://schemas.microsoft.com/office/word/2012/wordml" xmlns:w16cex="http://schemas.microsoft.com/office/word/2018/wordml/cex" xmlns:w16cid="http://schemas.microsoft.com/office/word/2016/wordml/cid" xmlns:w16="http://schemas.microsoft.com/office/word/2018/wordml" xmlns:w16sdtdh="http://schemas.microsoft.com/office/word/2020/wordml/sdtdatahash" xmlns:w16se="http://schemas.microsoft.com/office/word/2015/wordml/symex" xmlns:wpg="http://schemas.microsoft.com/office/word/2010/wordprocessingGroup" xmlns:wpi="http://schemas.microsoft.com/office/word/2010/wordprocessingInk" xmlns:wne="http://schemas.microsoft.com/office/word/2006/wordml" xmlns:wps="http://schemas.microsoft.com/office/word/2010/wordprocessingShape" mc:Ignorable="w14 w15 w16se w16cid w16 w16cex w16sdtdh wp14">
+<w:document xmlns:wpc="http://schemas.microsoft.com/office/word/2010/wordprocessingCanvas" xmlns:cx="http://schemas.microsoft.com/office/drawing/2014/chartex" xmlns:cx1="http://schemas.microsoft.com/office/drawing/2015/9/8/chartex" xmlns:mc="http://schemas.openxmlformats.org/markup-compatibility/2006" xmlns:o="urn:schemas-microsoft-com:office:office" xmlns:r="http://schemas.openxmlformats.org/officeDocument/2006/relationships" xmlns:m="http://schemas.openxmlformats.org/officeDocument/2006/math" xmlns:v="urn:schemas-microsoft-com:vml" xmlns:wp14="http://schemas.microsoft.com/office/word/2010/wordprocessingDrawing" xmlns:wp="http://schemas.openxmlformats.org/drawingml/2006/wordprocessingDrawing" xmlns:w10="urn:schemas-microsoft-com:office:word" xmlns:w="http://schemas.openxmlformats.org/wordprocessingml/2006/main" xmlns:w14="http://schemas.microsoft.com/office/word/2010/wordml" xmlns:w15="http://schemas.microsoft.com/office/word/2012/wordml" xmlns:w16se="http://schemas.microsoft.com/office/word/2015/wordml/symex" xmlns:wpg="http://schemas.microsoft.com/office/word/2010/wordprocessingGroup" xmlns:wpi="http://schemas.microsoft.com/office/word/2010/wordprocessingInk" xmlns:wne="http://schemas.microsoft.com/office/word/2006/wordml" xmlns:wps="http://schemas.microsoft.com/office/word/2010/wordprocessingShape" mc:Ignorable="w14 w15 w16se wp14">
   <w:body>
     <w:p>
       <w:pPr>
@@ -177,7 +177,25 @@
           <w:u w:val="single"/>
         </w:rPr>
         <w:lastRenderedPageBreak/>
-        <w:t>NEW Table Of Contents</w:t>
+        <w:t xml:space="preserve">NEW Table </w:t>
+      </w:r>
+      <w:proofErr w:type="gramStart"/>
+      <w:r>
+        <w:rPr>
+          <w:sz w:val="36"/>
+          <w:szCs w:val="36"/>
+          <w:u w:val="single"/>
+        </w:rPr>
+        <w:t>Of</w:t>
+      </w:r>
+      <w:proofErr w:type="gramEnd"/>
+      <w:r>
+        <w:rPr>
+          <w:sz w:val="36"/>
+          <w:szCs w:val="36"/>
+          <w:u w:val="single"/>
+        </w:rPr>
+        <w:t xml:space="preserve"> Contents</w:t>
       </w:r>
     </w:p>
     <w:p>
@@ -199,23 +217,41 @@
           <w:sz w:val="36"/>
           <w:szCs w:val="36"/>
         </w:rPr>
-        <w:t xml:space="preserve"> i</w:t>
-      </w:r>
-    </w:p>
-    <w:p>
-      <w:pPr>
-        <w:rPr>
-          <w:sz w:val="36"/>
-          <w:szCs w:val="36"/>
-        </w:rPr>
-      </w:pPr>
-      <w:r>
-        <w:rPr>
-          <w:sz w:val="36"/>
-          <w:szCs w:val="36"/>
-        </w:rPr>
-        <w:t>Foreword iv</w:t>
-      </w:r>
+        <w:t xml:space="preserve"> </w:t>
+      </w:r>
+      <w:proofErr w:type="spellStart"/>
+      <w:r>
+        <w:rPr>
+          <w:sz w:val="36"/>
+          <w:szCs w:val="36"/>
+        </w:rPr>
+        <w:t>i</w:t>
+      </w:r>
+      <w:proofErr w:type="spellEnd"/>
+    </w:p>
+    <w:p>
+      <w:pPr>
+        <w:rPr>
+          <w:sz w:val="36"/>
+          <w:szCs w:val="36"/>
+        </w:rPr>
+      </w:pPr>
+      <w:r>
+        <w:rPr>
+          <w:sz w:val="36"/>
+          <w:szCs w:val="36"/>
+        </w:rPr>
+        <w:t xml:space="preserve">Foreword </w:t>
+      </w:r>
+      <w:proofErr w:type="gramStart"/>
+      <w:r>
+        <w:rPr>
+          <w:sz w:val="36"/>
+          <w:szCs w:val="36"/>
+        </w:rPr>
+        <w:t>iv</w:t>
+      </w:r>
+      <w:proofErr w:type="gramEnd"/>
     </w:p>
     <w:p>
       <w:pPr>
@@ -324,21 +360,7 @@
           <w:sz w:val="24"/>
           <w:szCs w:val="24"/>
         </w:rPr>
-        <w:t>3.1.</w:t>
-      </w:r>
-      <w:r>
-        <w:rPr>
-          <w:sz w:val="24"/>
-          <w:szCs w:val="24"/>
-        </w:rPr>
-        <w:t>1</w:t>
-      </w:r>
-      <w:r>
-        <w:rPr>
-          <w:sz w:val="24"/>
-          <w:szCs w:val="24"/>
-        </w:rPr>
-        <w:t xml:space="preserve"> New Regression Techniques</w:t>
+        <w:t>3.1.1 New Regression Techniques</w:t>
       </w:r>
     </w:p>
     <w:p>
@@ -610,7 +632,23 @@
           <w:sz w:val="24"/>
           <w:szCs w:val="24"/>
         </w:rPr>
-        <w:t xml:space="preserve"> allow complex statistical analysis. This appendix describes the user interface, and the standard outputs along with a detailed use of the program. This manual is more terse than traditional manuals since it provides dynamic documentation to the user as needed. </w:t>
+        <w:t xml:space="preserve"> allow complex statistical analysis. This appendix describes the user interface, and the standard outputs along with a detailed use of the program. This manual is </w:t>
+      </w:r>
+      <w:proofErr w:type="gramStart"/>
+      <w:r>
+        <w:rPr>
+          <w:sz w:val="24"/>
+          <w:szCs w:val="24"/>
+        </w:rPr>
+        <w:t>more terse</w:t>
+      </w:r>
+      <w:proofErr w:type="gramEnd"/>
+      <w:r>
+        <w:rPr>
+          <w:sz w:val="24"/>
+          <w:szCs w:val="24"/>
+        </w:rPr>
+        <w:t xml:space="preserve"> than traditional manuals since it provides dynamic documentation to the user as needed. </w:t>
       </w:r>
       <w:r>
         <w:t xml:space="preserve">The bulk of that information is included as part of the software itself. The </w:t>
@@ -625,10 +663,7 @@
         <w:t>high-level</w:t>
       </w:r>
       <w:r>
-        <w:t xml:space="preserve"> aspects of the software such as data importing and analysis exporting. Information such as that helps the user understand how best to integrate the software into their current workflow.</w:t>
-      </w:r>
-      <w:r>
-        <w:t xml:space="preserve"> In addition, </w:t>
+        <w:t xml:space="preserve"> aspects of the software such as data importing and analysis exporting. Information such as that helps the user understand how best to integrate the software into their current workflow. In addition, </w:t>
       </w:r>
       <w:r>
         <w:t>this manual also describes the new features added to PODv4.5 that were not in PODv4 in order to aid users in utilizing said features.</w:t>
@@ -637,7 +672,15 @@
     <w:p>
       <w:r>
         <w:tab/>
-        <w:t>The PODv4.5 software is based on the PODv4 user interface with completely new analysis code that was originally written in IronPython.</w:t>
+        <w:t xml:space="preserve">The PODv4.5 software is based on the PODv4 user interface with completely new analysis code that was originally written in </w:t>
+      </w:r>
+      <w:proofErr w:type="spellStart"/>
+      <w:r>
+        <w:t>IronPython</w:t>
+      </w:r>
+      <w:proofErr w:type="spellEnd"/>
+      <w:r>
+        <w:t>.</w:t>
       </w:r>
       <w:r>
         <w:t xml:space="preserve"> The python backend in PODv4 contained outdated coding practices and no use of libraries at all. This made the analysis code very large and nearly impossible to maintain. The goal is to leverage PODv4’s user friendly interface and improve upon its analysis capabilities with new statistical methods and code that can more easily be maintained and modified. </w:t>
@@ -646,7 +689,23 @@
     <w:p>
       <w:r>
         <w:tab/>
-        <w:t xml:space="preserve">PODv4.5 should look familiar to many users who use PODv4 since the overall user interface architecture is essentially identical with a few additional features and bug fixes. Overall, PODv4.5 is seen as more of a major update than a new program.  The original backend algorithms are reimplemented in R . However, there are many new statistical methods and tests available to the user in order to provide more accurate results. </w:t>
+        <w:t xml:space="preserve">PODv4.5 should look familiar to many users who use PODv4 since the overall user interface architecture is essentially identical with a few additional features and bug fixes. Overall, PODv4.5 is seen as more of a major update than a new program.  The original backend algorithms are </w:t>
+      </w:r>
+      <w:proofErr w:type="spellStart"/>
+      <w:r>
+        <w:t>reimplemented</w:t>
+      </w:r>
+      <w:proofErr w:type="spellEnd"/>
+      <w:r>
+        <w:t xml:space="preserve"> in </w:t>
+      </w:r>
+      <w:proofErr w:type="gramStart"/>
+      <w:r>
+        <w:t>R .</w:t>
+      </w:r>
+      <w:proofErr w:type="gramEnd"/>
+      <w:r>
+        <w:t xml:space="preserve"> However, there are many new statistical methods and tests available to the user in order to provide more accurate results. </w:t>
       </w:r>
     </w:p>
     <w:p>
@@ -654,7 +713,15 @@
         <w:ind w:firstLine="720"/>
       </w:pPr>
       <w:r>
-        <w:t>This user’s manual assumes familiarity with the objectives and analysis methods for fitting the cumulative lognormal and log odds models to â versus a and hit/miss (find/no find) forms of NDE reliability data. See References 1, 2, 5, and 6 for details of such analyses. Reference 2 contains a discussion of the specific analyses performed by POD v3.</w:t>
+        <w:t xml:space="preserve">This user’s manual assumes familiarity with the objectives and analysis methods for fitting the cumulative lognormal and log odds models to â versus </w:t>
+      </w:r>
+      <w:proofErr w:type="gramStart"/>
+      <w:r>
+        <w:t>a and</w:t>
+      </w:r>
+      <w:proofErr w:type="gramEnd"/>
+      <w:r>
+        <w:t xml:space="preserve"> hit/miss (find/no find) forms of NDE reliability data. See References 1, 2, 5, and 6 for details of such analyses. Reference 2 contains a discussion of the specific analyses performed by POD v3.</w:t>
       </w:r>
     </w:p>
     <w:p>
@@ -662,22 +729,31 @@
         <w:ind w:firstLine="720"/>
       </w:pPr>
       <w:r>
-        <w:t xml:space="preserve">Section 2 presents a description of the use of the program and the worksheets of a POD workbook for both the â versus a and hit/miss (find/no find) analyses. The descriptions emphasize the required input for a POD(a) analysis and the explanation of the output tables and graphs. The output sheets are standard worksheets of an Excel workbook. Knowledge of Excel is assumed. Section 3 </w:t>
-      </w:r>
-      <w:r>
-        <w:t xml:space="preserve">provides an overview of new features provided for both Hit/Miss and ahat analyses. Section 4 </w:t>
-      </w:r>
-      <w:r>
-        <w:t xml:space="preserve">presents the details of implementing the commands of the POD window. </w:t>
-      </w:r>
-      <w:r>
-        <w:t xml:space="preserve"> Section 5 provides a brief overview of the open-source licensing terms that PODv4.5 is under. </w:t>
-      </w:r>
-      <w:r>
-        <w:t xml:space="preserve">The list of references are in Section </w:t>
-      </w:r>
-      <w:r>
-        <w:t>6</w:t>
+        <w:t xml:space="preserve">Section 2 presents a description of the use of the program and the worksheets of a POD workbook for both the â versus </w:t>
+      </w:r>
+      <w:proofErr w:type="gramStart"/>
+      <w:r>
+        <w:t>a and</w:t>
+      </w:r>
+      <w:proofErr w:type="gramEnd"/>
+      <w:r>
+        <w:t xml:space="preserve"> hit/miss (find/no find) analyses. The descriptions emphasize the required input for a </w:t>
+      </w:r>
+      <w:proofErr w:type="gramStart"/>
+      <w:r>
+        <w:t>POD(</w:t>
+      </w:r>
+      <w:proofErr w:type="gramEnd"/>
+      <w:r>
+        <w:t xml:space="preserve">a) analysis and the explanation of the output tables and graphs. The output sheets are standard worksheets of an Excel workbook. Knowledge of Excel is assumed. Section 3 provides an overview of new features provided for both Hit/Miss and </w:t>
+      </w:r>
+      <w:proofErr w:type="spellStart"/>
+      <w:r>
+        <w:t>ahat</w:t>
+      </w:r>
+      <w:proofErr w:type="spellEnd"/>
+      <w:r>
+        <w:t xml:space="preserve"> analyses. Section 4 presents the details of implementing the commands of the POD window.  Section 5 provides a brief overview of the open-source licensing terms that PODv4.5 is under. The list of references are in Section 6</w:t>
       </w:r>
     </w:p>
     <w:p>
@@ -858,14 +934,7 @@
           <w:sz w:val="24"/>
           <w:szCs w:val="24"/>
         </w:rPr>
-        <w:t>Firth’s bias-reduced regression</w:t>
-      </w:r>
-      <w:r>
-        <w:rPr>
-          <w:sz w:val="24"/>
-          <w:szCs w:val="24"/>
-        </w:rPr>
-        <w:t xml:space="preserve"> </w:t>
+        <w:t xml:space="preserve">Firth’s bias-reduced regression </w:t>
       </w:r>
       <w:r>
         <w:rPr>
@@ -932,14 +1001,7 @@
           <w:sz w:val="24"/>
           <w:szCs w:val="24"/>
         </w:rPr>
-        <w:t xml:space="preserve"> demonstrates this in the transform panel.</w:t>
-      </w:r>
-      <w:r>
-        <w:rPr>
-          <w:sz w:val="24"/>
-          <w:szCs w:val="24"/>
-        </w:rPr>
-        <w:t xml:space="preserve"> This example shows that the </w:t>
+        <w:t xml:space="preserve"> demonstrates this in the transform panel. This example shows that the </w:t>
       </w:r>
       <w:r>
         <w:rPr>
@@ -1048,21 +1110,7 @@
           <w:sz w:val="24"/>
           <w:szCs w:val="24"/>
         </w:rPr>
-        <w:t>3.1.</w:t>
-      </w:r>
-      <w:r>
-        <w:rPr>
-          <w:sz w:val="24"/>
-          <w:szCs w:val="24"/>
-        </w:rPr>
-        <w:t>2</w:t>
-      </w:r>
-      <w:r>
-        <w:rPr>
-          <w:sz w:val="24"/>
-          <w:szCs w:val="24"/>
-        </w:rPr>
-        <w:t xml:space="preserve"> </w:t>
+        <w:t xml:space="preserve">3.1.2 </w:t>
       </w:r>
       <w:r>
         <w:rPr>
@@ -1150,6 +1198,99 @@
     </w:p>
     <w:p>
       <w:pPr>
+        <w:ind w:firstLine="360"/>
+        <w:rPr>
+          <w:sz w:val="24"/>
+          <w:szCs w:val="24"/>
+        </w:rPr>
+      </w:pPr>
+      <w:r>
+        <w:rPr>
+          <w:i/>
+          <w:sz w:val="24"/>
+          <w:szCs w:val="24"/>
+        </w:rPr>
+        <w:t xml:space="preserve">Modified Wald </w:t>
+      </w:r>
+      <w:r>
+        <w:rPr>
+          <w:sz w:val="24"/>
+          <w:szCs w:val="24"/>
+        </w:rPr>
+        <w:t xml:space="preserve">is a modification to the Standard Wald confidence interval in order to deal with potential linear interpolation issues between the available flaw sizes in the user’s dataset. If the data has large gaps in terms of flaw sizes, </w:t>
+      </w:r>
+      <w:r>
+        <w:rPr>
+          <w:sz w:val="24"/>
+          <w:szCs w:val="24"/>
+        </w:rPr>
+        <w:t xml:space="preserve">there may be smoothing issues in the a9095 confidence interval curve. Thus, Modified Wald generates 500 normally distributed crack after the logistic regression is created in order to fill in potential gaps in the flaw sizes and smooth out the confidence interval curve. This confidence interval is especially useful when dealing with small sample sizes and/or large gaps in flaw sizes because Modified Wald interpolates on 500 normally distributed crack sizes instead of </w:t>
+      </w:r>
+      <w:r>
+        <w:rPr>
+          <w:i/>
+          <w:sz w:val="24"/>
+          <w:szCs w:val="24"/>
+        </w:rPr>
+        <w:t xml:space="preserve">N flaw </w:t>
+      </w:r>
+      <w:r>
+        <w:rPr>
+          <w:sz w:val="24"/>
+          <w:szCs w:val="24"/>
+        </w:rPr>
+        <w:t>sizes.</w:t>
+      </w:r>
+    </w:p>
+    <w:p>
+      <w:pPr>
+        <w:ind w:firstLine="360"/>
+        <w:rPr>
+          <w:sz w:val="24"/>
+          <w:szCs w:val="24"/>
+        </w:rPr>
+      </w:pPr>
+      <w:r>
+        <w:rPr>
+          <w:i/>
+          <w:sz w:val="24"/>
+          <w:szCs w:val="24"/>
+        </w:rPr>
+        <w:t xml:space="preserve">Likelihood Ratio </w:t>
+      </w:r>
+      <w:r>
+        <w:rPr>
+          <w:sz w:val="24"/>
+          <w:szCs w:val="24"/>
+        </w:rPr>
+        <w:t>confidence interval (LR) is a computationally intense optimization that fits a 95% con</w:t>
+      </w:r>
+      <w:r>
+        <w:rPr>
+          <w:sz w:val="24"/>
+          <w:szCs w:val="24"/>
+        </w:rPr>
+        <w:t xml:space="preserve">fidence interval by maximizing the ratio of likelihoods. Standard Wald assumes that the sample size N is large enough such that the transformed responses are approximately normal. However, this is often not the case when it comes to Hit/Miss data. The LR confidence interval addresses this issue due to the fact that </w:t>
+      </w:r>
+      <w:r>
+        <w:rPr>
+          <w:sz w:val="24"/>
+          <w:szCs w:val="24"/>
+        </w:rPr>
+        <w:t xml:space="preserve">it does not assume </w:t>
+      </w:r>
+      <w:r>
+        <w:rPr>
+          <w:sz w:val="24"/>
+          <w:szCs w:val="24"/>
+        </w:rPr>
+        <w:t>normality of the transformed responses. While calculating the confidence interval takes time (~ 5 to 10 seconds), this the theoretically correct way to generate a POD a9095 curve when dealing with binomial (i.e. Hit/Miss) data. Parallelization has been applied to the R code in order to speed up the computation time slightly.</w:t>
+      </w:r>
+      <w:bookmarkStart w:id="2" w:name="_GoBack"/>
+      <w:bookmarkEnd w:id="2"/>
+    </w:p>
+    <w:p>
+      <w:pPr>
         <w:rPr>
           <w:sz w:val="24"/>
           <w:szCs w:val="24"/>
@@ -1175,21 +1316,7 @@
           <w:sz w:val="24"/>
           <w:szCs w:val="24"/>
         </w:rPr>
-        <w:t>3.1.</w:t>
-      </w:r>
-      <w:r>
-        <w:rPr>
-          <w:sz w:val="24"/>
-          <w:szCs w:val="24"/>
-        </w:rPr>
-        <w:t>3</w:t>
-      </w:r>
-      <w:r>
-        <w:rPr>
-          <w:sz w:val="24"/>
-          <w:szCs w:val="24"/>
-        </w:rPr>
-        <w:t xml:space="preserve"> New Sampling Methods</w:t>
+        <w:t>3.1.3 New Sampling Methods</w:t>
       </w:r>
     </w:p>
     <w:p>
@@ -1219,7 +1346,15 @@
           <w:sz w:val="24"/>
           <w:szCs w:val="24"/>
         </w:rPr>
-        <w:t>However, in some cases, POD data sample sizes can be relatively small due to the high cost of producing POD studies</w:t>
+        <w:t xml:space="preserve">However, in some cases, POD </w:t>
+      </w:r>
+      <w:r>
+        <w:rPr>
+          <w:sz w:val="24"/>
+          <w:szCs w:val="24"/>
+        </w:rPr>
+        <w:lastRenderedPageBreak/>
+        <w:t>data sample sizes can be relatively small due to the high cost of producing POD studies</w:t>
       </w:r>
       <w:r>
         <w:rPr>
@@ -1787,7 +1922,7 @@
 </file>
 
 <file path=word/numbering.xml><?xml version="1.0" encoding="utf-8"?>
-<w:numbering xmlns:wpc="http://schemas.microsoft.com/office/word/2010/wordprocessingCanvas" xmlns:cx="http://schemas.microsoft.com/office/drawing/2014/chartex" xmlns:cx1="http://schemas.microsoft.com/office/drawing/2015/9/8/chartex" xmlns:cx2="http://schemas.microsoft.com/office/drawing/2015/10/21/chartex" xmlns:cx3="http://schemas.microsoft.com/office/drawing/2016/5/9/chartex" xmlns:cx4="http://schemas.microsoft.com/office/drawing/2016/5/10/chartex" xmlns:cx5="http://schemas.microsoft.com/office/drawing/2016/5/11/chartex" xmlns:cx6="http://schemas.microsoft.com/office/drawing/2016/5/12/chartex" xmlns:cx7="http://schemas.microsoft.com/office/drawing/2016/5/13/chartex" xmlns:cx8="http://schemas.microsoft.com/office/drawing/2016/5/14/chartex" xmlns:mc="http://schemas.openxmlformats.org/markup-compatibility/2006" xmlns:aink="http://schemas.microsoft.com/office/drawing/2016/ink" xmlns:am3d="http://schemas.microsoft.com/office/drawing/2017/model3d" xmlns:o="urn:schemas-microsoft-com:office:office" xmlns:oel="http://schemas.microsoft.com/office/2019/extlst" xmlns:r="http://schemas.openxmlformats.org/officeDocument/2006/relationships" xmlns:m="http://schemas.openxmlformats.org/officeDocument/2006/math" xmlns:v="urn:schemas-microsoft-com:vml" xmlns:wp14="http://schemas.microsoft.com/office/word/2010/wordprocessingDrawing" xmlns:wp="http://schemas.openxmlformats.org/drawingml/2006/wordprocessingDrawing" xmlns:w10="urn:schemas-microsoft-com:office:word" xmlns:w="http://schemas.openxmlformats.org/wordprocessingml/2006/main" xmlns:w14="http://schemas.microsoft.com/office/word/2010/wordml" xmlns:w15="http://schemas.microsoft.com/office/word/2012/wordml" xmlns:w16cex="http://schemas.microsoft.com/office/word/2018/wordml/cex" xmlns:w16cid="http://schemas.microsoft.com/office/word/2016/wordml/cid" xmlns:w16="http://schemas.microsoft.com/office/word/2018/wordml" xmlns:w16sdtdh="http://schemas.microsoft.com/office/word/2020/wordml/sdtdatahash" xmlns:w16se="http://schemas.microsoft.com/office/word/2015/wordml/symex" xmlns:wpg="http://schemas.microsoft.com/office/word/2010/wordprocessingGroup" xmlns:wpi="http://schemas.microsoft.com/office/word/2010/wordprocessingInk" xmlns:wne="http://schemas.microsoft.com/office/word/2006/wordml" xmlns:wps="http://schemas.microsoft.com/office/word/2010/wordprocessingShape" mc:Ignorable="w14 w15 w16se w16cid w16 w16cex w16sdtdh wp14">
+<w:numbering xmlns:wpc="http://schemas.microsoft.com/office/word/2010/wordprocessingCanvas" xmlns:cx="http://schemas.microsoft.com/office/drawing/2014/chartex" xmlns:cx1="http://schemas.microsoft.com/office/drawing/2015/9/8/chartex" xmlns:mc="http://schemas.openxmlformats.org/markup-compatibility/2006" xmlns:o="urn:schemas-microsoft-com:office:office" xmlns:r="http://schemas.openxmlformats.org/officeDocument/2006/relationships" xmlns:m="http://schemas.openxmlformats.org/officeDocument/2006/math" xmlns:v="urn:schemas-microsoft-com:vml" xmlns:wp14="http://schemas.microsoft.com/office/word/2010/wordprocessingDrawing" xmlns:wp="http://schemas.openxmlformats.org/drawingml/2006/wordprocessingDrawing" xmlns:w10="urn:schemas-microsoft-com:office:word" xmlns:w="http://schemas.openxmlformats.org/wordprocessingml/2006/main" xmlns:w14="http://schemas.microsoft.com/office/word/2010/wordml" xmlns:w15="http://schemas.microsoft.com/office/word/2012/wordml" xmlns:w16se="http://schemas.microsoft.com/office/word/2015/wordml/symex" xmlns:wpg="http://schemas.microsoft.com/office/word/2010/wordprocessingGroup" xmlns:wpi="http://schemas.microsoft.com/office/word/2010/wordprocessingInk" xmlns:wne="http://schemas.microsoft.com/office/word/2006/wordml" xmlns:wps="http://schemas.microsoft.com/office/word/2010/wordprocessingShape" mc:Ignorable="w14 w15 w16se wp14">
   <w:abstractNum w:abstractNumId="0" w15:restartNumberingAfterBreak="0">
     <w:nsid w:val="30BC6335"/>
     <w:multiLevelType w:val="hybridMultilevel"/>
@@ -1901,14 +2036,14 @@
       </w:rPr>
     </w:lvl>
   </w:abstractNum>
-  <w:num w:numId="1" w16cid:durableId="1393112667">
+  <w:num w:numId="1">
     <w:abstractNumId w:val="0"/>
   </w:num>
 </w:numbering>
 </file>
 
 <file path=word/styles.xml><?xml version="1.0" encoding="utf-8"?>
-<w:styles xmlns:mc="http://schemas.openxmlformats.org/markup-compatibility/2006" xmlns:r="http://schemas.openxmlformats.org/officeDocument/2006/relationships" xmlns:w="http://schemas.openxmlformats.org/wordprocessingml/2006/main" xmlns:w14="http://schemas.microsoft.com/office/word/2010/wordml" xmlns:w15="http://schemas.microsoft.com/office/word/2012/wordml" xmlns:w16cex="http://schemas.microsoft.com/office/word/2018/wordml/cex" xmlns:w16cid="http://schemas.microsoft.com/office/word/2016/wordml/cid" xmlns:w16="http://schemas.microsoft.com/office/word/2018/wordml" xmlns:w16sdtdh="http://schemas.microsoft.com/office/word/2020/wordml/sdtdatahash" xmlns:w16se="http://schemas.microsoft.com/office/word/2015/wordml/symex" mc:Ignorable="w14 w15 w16se w16cid w16 w16cex w16sdtdh">
+<w:styles xmlns:mc="http://schemas.openxmlformats.org/markup-compatibility/2006" xmlns:r="http://schemas.openxmlformats.org/officeDocument/2006/relationships" xmlns:w="http://schemas.openxmlformats.org/wordprocessingml/2006/main" xmlns:w14="http://schemas.microsoft.com/office/word/2010/wordml" xmlns:w15="http://schemas.microsoft.com/office/word/2012/wordml" xmlns:w16se="http://schemas.microsoft.com/office/word/2015/wordml/symex" mc:Ignorable="w14 w15 w16se">
   <w:docDefaults>
     <w:rPrDefault>
       <w:rPr>
@@ -1924,7 +2059,7 @@
       </w:pPr>
     </w:pPrDefault>
   </w:docDefaults>
-  <w:latentStyles w:defLockedState="0" w:defUIPriority="99" w:defSemiHidden="0" w:defUnhideWhenUsed="0" w:defQFormat="0" w:count="376">
+  <w:latentStyles w:defLockedState="0" w:defUIPriority="99" w:defSemiHidden="0" w:defUnhideWhenUsed="0" w:defQFormat="0" w:count="371">
     <w:lsdException w:name="Normal" w:uiPriority="0" w:qFormat="1"/>
     <w:lsdException w:name="heading 1" w:uiPriority="9" w:qFormat="1"/>
     <w:lsdException w:name="heading 2" w:semiHidden="1" w:uiPriority="9" w:unhideWhenUsed="1" w:qFormat="1"/>
@@ -2296,11 +2431,6 @@
     <w:lsdException w:name="List Table 5 Dark Accent 6" w:uiPriority="50"/>
     <w:lsdException w:name="List Table 6 Colorful Accent 6" w:uiPriority="51"/>
     <w:lsdException w:name="List Table 7 Colorful Accent 6" w:uiPriority="52"/>
-    <w:lsdException w:name="Mention" w:semiHidden="1" w:unhideWhenUsed="1"/>
-    <w:lsdException w:name="Smart Hyperlink" w:semiHidden="1" w:unhideWhenUsed="1"/>
-    <w:lsdException w:name="Hashtag" w:semiHidden="1" w:unhideWhenUsed="1"/>
-    <w:lsdException w:name="Unresolved Mention" w:semiHidden="1" w:unhideWhenUsed="1"/>
-    <w:lsdException w:name="Smart Link" w:semiHidden="1" w:unhideWhenUsed="1"/>
   </w:latentStyles>
   <w:style w:type="paragraph" w:default="1" w:styleId="Normal">
     <w:name w:val="Normal"/>

</xml_diff>

<commit_message>
remove globals and update manul documentation
</commit_message>
<xml_diff>
--- a/POD Documents/PODv4.5NewManualDraft.docx
+++ b/POD Documents/PODv4.5NewManualDraft.docx
@@ -1286,6 +1286,46 @@
         </w:rPr>
         <w:t>normality of the transformed responses. While calculating the confidence interval takes time (~ 5 to 10 seconds), this the theoretically correct way to generate a POD a9095 curve when dealing with binomial (i.e. Hit/Miss) data. Parallelization has been applied to the R code in order to speed up the computation time slightly.</w:t>
       </w:r>
+    </w:p>
+    <w:p>
+      <w:pPr>
+        <w:ind w:firstLine="360"/>
+        <w:rPr>
+          <w:sz w:val="24"/>
+          <w:szCs w:val="24"/>
+        </w:rPr>
+      </w:pPr>
+      <w:r>
+        <w:rPr>
+          <w:i/>
+          <w:sz w:val="24"/>
+          <w:szCs w:val="24"/>
+        </w:rPr>
+        <w:t>Modified Likelihood Ratio</w:t>
+      </w:r>
+      <w:r>
+        <w:rPr>
+          <w:sz w:val="24"/>
+          <w:szCs w:val="24"/>
+        </w:rPr>
+        <w:t xml:space="preserve"> (MLR) is similar to the likelihood ratio confidence interval except that it applied higher order approximation (</w:t>
+      </w:r>
+      <w:proofErr w:type="spellStart"/>
+      <w:r>
+        <w:rPr>
+          <w:sz w:val="24"/>
+          <w:szCs w:val="24"/>
+        </w:rPr>
+        <w:t>hoa</w:t>
+      </w:r>
+      <w:proofErr w:type="spellEnd"/>
+      <w:r>
+        <w:rPr>
+          <w:sz w:val="24"/>
+          <w:szCs w:val="24"/>
+        </w:rPr>
+        <w:t xml:space="preserve">) to the linear combination matrix prior to finding the confidence interval curve. The extra step makes it slightly slower than regular LR (~ 10 to 15 seconds). </w:t>
+      </w:r>
       <w:bookmarkStart w:id="2" w:name="_GoBack"/>
       <w:bookmarkEnd w:id="2"/>
     </w:p>
@@ -1301,6 +1341,7 @@
           <w:sz w:val="24"/>
           <w:szCs w:val="24"/>
         </w:rPr>
+        <w:lastRenderedPageBreak/>
         <w:t>*****TODO*****</w:t>
       </w:r>
     </w:p>
@@ -1346,15 +1387,7 @@
           <w:sz w:val="24"/>
           <w:szCs w:val="24"/>
         </w:rPr>
-        <w:t xml:space="preserve">However, in some cases, POD </w:t>
-      </w:r>
-      <w:r>
-        <w:rPr>
-          <w:sz w:val="24"/>
-          <w:szCs w:val="24"/>
-        </w:rPr>
-        <w:lastRenderedPageBreak/>
-        <w:t>data sample sizes can be relatively small due to the high cost of producing POD studies</w:t>
+        <w:t>However, in some cases, POD data sample sizes can be relatively small due to the high cost of producing POD studies</w:t>
       </w:r>
       <w:r>
         <w:rPr>

</xml_diff>

<commit_message>
update manual draft with a table of contents.
</commit_message>
<xml_diff>
--- a/POD Documents/PODv4.5NewManualDraft.docx
+++ b/POD Documents/PODv4.5NewManualDraft.docx
@@ -14,147 +14,737 @@
           <w:sz w:val="36"/>
           <w:szCs w:val="36"/>
         </w:rPr>
-        <w:t xml:space="preserve">*The following document is a draft for PODv4.5. The manual will be based on the manual for PODv4 (located in the POD4.5 repository). </w:t>
-      </w:r>
-    </w:p>
-    <w:p>
-      <w:pPr>
-        <w:rPr>
-          <w:sz w:val="36"/>
-          <w:szCs w:val="36"/>
-        </w:rPr>
-      </w:pPr>
-    </w:p>
-    <w:p>
-      <w:pPr>
-        <w:rPr>
-          <w:sz w:val="36"/>
-          <w:szCs w:val="36"/>
-        </w:rPr>
-      </w:pPr>
-    </w:p>
-    <w:p>
-      <w:pPr>
-        <w:rPr>
-          <w:sz w:val="36"/>
-          <w:szCs w:val="36"/>
-        </w:rPr>
-      </w:pPr>
-    </w:p>
-    <w:p>
-      <w:pPr>
-        <w:rPr>
-          <w:sz w:val="36"/>
-          <w:szCs w:val="36"/>
-        </w:rPr>
-      </w:pPr>
-    </w:p>
-    <w:p>
-      <w:pPr>
-        <w:rPr>
-          <w:sz w:val="36"/>
-          <w:szCs w:val="36"/>
-        </w:rPr>
-      </w:pPr>
-    </w:p>
-    <w:p>
-      <w:pPr>
-        <w:rPr>
-          <w:sz w:val="36"/>
-          <w:szCs w:val="36"/>
-        </w:rPr>
-      </w:pPr>
-    </w:p>
-    <w:p>
-      <w:pPr>
-        <w:rPr>
-          <w:sz w:val="36"/>
-          <w:szCs w:val="36"/>
-        </w:rPr>
-      </w:pPr>
-    </w:p>
-    <w:p>
-      <w:pPr>
-        <w:rPr>
-          <w:sz w:val="36"/>
-          <w:szCs w:val="36"/>
-        </w:rPr>
-      </w:pPr>
-    </w:p>
-    <w:p>
-      <w:pPr>
-        <w:rPr>
-          <w:sz w:val="36"/>
-          <w:szCs w:val="36"/>
-        </w:rPr>
-      </w:pPr>
-    </w:p>
-    <w:p>
-      <w:pPr>
-        <w:rPr>
-          <w:sz w:val="36"/>
-          <w:szCs w:val="36"/>
-        </w:rPr>
-      </w:pPr>
-    </w:p>
-    <w:p>
-      <w:pPr>
-        <w:rPr>
-          <w:sz w:val="36"/>
-          <w:szCs w:val="36"/>
-        </w:rPr>
-      </w:pPr>
-    </w:p>
-    <w:p>
-      <w:pPr>
-        <w:rPr>
-          <w:sz w:val="36"/>
-          <w:szCs w:val="36"/>
-        </w:rPr>
-      </w:pPr>
-    </w:p>
-    <w:p>
-      <w:pPr>
-        <w:rPr>
-          <w:sz w:val="36"/>
-          <w:szCs w:val="36"/>
-        </w:rPr>
-      </w:pPr>
-    </w:p>
-    <w:p>
-      <w:pPr>
-        <w:rPr>
-          <w:sz w:val="36"/>
-          <w:szCs w:val="36"/>
-        </w:rPr>
-      </w:pPr>
-    </w:p>
-    <w:p>
-      <w:pPr>
-        <w:rPr>
-          <w:sz w:val="36"/>
-          <w:szCs w:val="36"/>
-        </w:rPr>
-      </w:pPr>
-    </w:p>
-    <w:p>
-      <w:pPr>
-        <w:rPr>
-          <w:sz w:val="36"/>
-          <w:szCs w:val="36"/>
-        </w:rPr>
-      </w:pPr>
-    </w:p>
-    <w:p>
-      <w:pPr>
-        <w:rPr>
-          <w:sz w:val="36"/>
-          <w:szCs w:val="36"/>
-        </w:rPr>
-      </w:pPr>
-    </w:p>
-    <w:p>
-      <w:pPr>
+        <w:t>*The following document is a draft for PODv4.5. The manual will be based on the manual for PODv4 (located in the POD4.5)</w:t>
+      </w:r>
+    </w:p>
+    <w:p>
+      <w:pPr>
+        <w:rPr>
+          <w:sz w:val="36"/>
+          <w:szCs w:val="36"/>
+        </w:rPr>
+      </w:pPr>
+    </w:p>
+    <w:p>
+      <w:pPr>
+        <w:rPr>
+          <w:sz w:val="36"/>
+          <w:szCs w:val="36"/>
+        </w:rPr>
+      </w:pPr>
+    </w:p>
+    <w:p>
+      <w:pPr>
+        <w:rPr>
+          <w:sz w:val="36"/>
+          <w:szCs w:val="36"/>
+        </w:rPr>
+      </w:pPr>
+    </w:p>
+    <w:p>
+      <w:pPr>
+        <w:rPr>
+          <w:sz w:val="36"/>
+          <w:szCs w:val="36"/>
+        </w:rPr>
+      </w:pPr>
+    </w:p>
+    <w:p>
+      <w:pPr>
+        <w:rPr>
+          <w:sz w:val="36"/>
+          <w:szCs w:val="36"/>
+        </w:rPr>
+      </w:pPr>
+    </w:p>
+    <w:p>
+      <w:pPr>
+        <w:rPr>
+          <w:sz w:val="36"/>
+          <w:szCs w:val="36"/>
+        </w:rPr>
+      </w:pPr>
+    </w:p>
+    <w:p>
+      <w:pPr>
+        <w:rPr>
+          <w:sz w:val="36"/>
+          <w:szCs w:val="36"/>
+        </w:rPr>
+      </w:pPr>
+    </w:p>
+    <w:p>
+      <w:pPr>
+        <w:rPr>
+          <w:sz w:val="36"/>
+          <w:szCs w:val="36"/>
+        </w:rPr>
+      </w:pPr>
+    </w:p>
+    <w:p>
+      <w:pPr>
+        <w:rPr>
+          <w:sz w:val="36"/>
+          <w:szCs w:val="36"/>
+        </w:rPr>
+      </w:pPr>
+    </w:p>
+    <w:p>
+      <w:pPr>
+        <w:rPr>
+          <w:sz w:val="36"/>
+          <w:szCs w:val="36"/>
+        </w:rPr>
+      </w:pPr>
+    </w:p>
+    <w:p>
+      <w:pPr>
+        <w:rPr>
+          <w:sz w:val="36"/>
+          <w:szCs w:val="36"/>
+        </w:rPr>
+      </w:pPr>
+    </w:p>
+    <w:p>
+      <w:pPr>
+        <w:rPr>
+          <w:sz w:val="36"/>
+          <w:szCs w:val="36"/>
+        </w:rPr>
+      </w:pPr>
+    </w:p>
+    <w:p>
+      <w:pPr>
+        <w:rPr>
+          <w:sz w:val="36"/>
+          <w:szCs w:val="36"/>
+        </w:rPr>
+      </w:pPr>
+    </w:p>
+    <w:p>
+      <w:pPr>
+        <w:rPr>
+          <w:sz w:val="36"/>
+          <w:szCs w:val="36"/>
+        </w:rPr>
+      </w:pPr>
+    </w:p>
+    <w:p>
+      <w:pPr>
+        <w:rPr>
+          <w:sz w:val="36"/>
+          <w:szCs w:val="36"/>
+        </w:rPr>
+      </w:pPr>
+    </w:p>
+    <w:p>
+      <w:pPr>
+        <w:rPr>
+          <w:sz w:val="36"/>
+          <w:szCs w:val="36"/>
+        </w:rPr>
+      </w:pPr>
+    </w:p>
+    <w:p>
+      <w:pPr>
+        <w:rPr>
+          <w:sz w:val="36"/>
+          <w:szCs w:val="36"/>
+        </w:rPr>
+      </w:pPr>
+    </w:p>
+    <w:p/>
+    <w:p>
+      <w:pPr>
+        <w:pStyle w:val="TOCHeading"/>
+      </w:pPr>
+    </w:p>
+    <w:sdt>
+      <w:sdtPr>
+        <w:rPr>
+          <w:rFonts w:asciiTheme="minorHAnsi" w:eastAsiaTheme="minorHAnsi" w:hAnsiTheme="minorHAnsi" w:cstheme="minorBidi"/>
+          <w:color w:val="auto"/>
+          <w:sz w:val="22"/>
+          <w:szCs w:val="22"/>
+        </w:rPr>
+        <w:id w:val="566996108"/>
+        <w:docPartObj>
+          <w:docPartGallery w:val="Table of Contents"/>
+          <w:docPartUnique/>
+        </w:docPartObj>
+      </w:sdtPr>
+      <w:sdtEndPr>
+        <w:rPr>
+          <w:b/>
+          <w:bCs/>
+          <w:noProof/>
+        </w:rPr>
+      </w:sdtEndPr>
+      <w:sdtContent>
+        <w:p>
+          <w:pPr>
+            <w:pStyle w:val="TOCHeading"/>
+          </w:pPr>
+          <w:r>
+            <w:t>Contents</w:t>
+          </w:r>
+        </w:p>
+        <w:p>
+          <w:pPr>
+            <w:pStyle w:val="TOC1"/>
+            <w:tabs>
+              <w:tab w:val="right" w:leader="dot" w:pos="9350"/>
+            </w:tabs>
+            <w:rPr>
+              <w:rFonts w:cstheme="minorBidi"/>
+              <w:noProof/>
+            </w:rPr>
+          </w:pPr>
+          <w:r>
+            <w:fldChar w:fldCharType="begin"/>
+          </w:r>
+          <w:r>
+            <w:instrText xml:space="preserve"> TOC \o "1-3" \h \z \u </w:instrText>
+          </w:r>
+          <w:r>
+            <w:fldChar w:fldCharType="separate"/>
+          </w:r>
+          <w:hyperlink w:anchor="_Toc124943979" w:history="1">
+            <w:r>
+              <w:rPr>
+                <w:rStyle w:val="Hyperlink"/>
+                <w:noProof/>
+              </w:rPr>
+              <w:t>1.0 Introd</w:t>
+            </w:r>
+            <w:r>
+              <w:rPr>
+                <w:rStyle w:val="Hyperlink"/>
+                <w:noProof/>
+              </w:rPr>
+              <w:t>u</w:t>
+            </w:r>
+            <w:r>
+              <w:rPr>
+                <w:rStyle w:val="Hyperlink"/>
+                <w:noProof/>
+              </w:rPr>
+              <w:t>ction</w:t>
+            </w:r>
+            <w:r>
+              <w:rPr>
+                <w:noProof/>
+                <w:webHidden/>
+              </w:rPr>
+              <w:tab/>
+            </w:r>
+            <w:r>
+              <w:rPr>
+                <w:noProof/>
+                <w:webHidden/>
+              </w:rPr>
+              <w:fldChar w:fldCharType="begin"/>
+            </w:r>
+            <w:r>
+              <w:rPr>
+                <w:noProof/>
+                <w:webHidden/>
+              </w:rPr>
+              <w:instrText xml:space="preserve"> PAGEREF _Toc124943979 \h </w:instrText>
+            </w:r>
+            <w:r>
+              <w:rPr>
+                <w:noProof/>
+                <w:webHidden/>
+              </w:rPr>
+            </w:r>
+            <w:r>
+              <w:rPr>
+                <w:noProof/>
+                <w:webHidden/>
+              </w:rPr>
+              <w:fldChar w:fldCharType="separate"/>
+            </w:r>
+            <w:r>
+              <w:rPr>
+                <w:noProof/>
+                <w:webHidden/>
+              </w:rPr>
+              <w:t>4</w:t>
+            </w:r>
+            <w:r>
+              <w:rPr>
+                <w:noProof/>
+                <w:webHidden/>
+              </w:rPr>
+              <w:fldChar w:fldCharType="end"/>
+            </w:r>
+          </w:hyperlink>
+        </w:p>
+        <w:p>
+          <w:pPr>
+            <w:pStyle w:val="TOC1"/>
+            <w:tabs>
+              <w:tab w:val="right" w:leader="dot" w:pos="9350"/>
+            </w:tabs>
+            <w:rPr>
+              <w:rFonts w:cstheme="minorBidi"/>
+              <w:noProof/>
+            </w:rPr>
+          </w:pPr>
+          <w:hyperlink w:anchor="_Toc124943980" w:history="1">
+            <w:r>
+              <w:rPr>
+                <w:rStyle w:val="Hyperlink"/>
+                <w:noProof/>
+              </w:rPr>
+              <w:t>3.0 New Features of PODv4</w:t>
+            </w:r>
+            <w:r>
+              <w:rPr>
+                <w:noProof/>
+                <w:webHidden/>
+              </w:rPr>
+              <w:tab/>
+            </w:r>
+            <w:r>
+              <w:rPr>
+                <w:noProof/>
+                <w:webHidden/>
+              </w:rPr>
+              <w:fldChar w:fldCharType="begin"/>
+            </w:r>
+            <w:r>
+              <w:rPr>
+                <w:noProof/>
+                <w:webHidden/>
+              </w:rPr>
+              <w:instrText xml:space="preserve"> PAGEREF _Toc124943980 \h </w:instrText>
+            </w:r>
+            <w:r>
+              <w:rPr>
+                <w:noProof/>
+                <w:webHidden/>
+              </w:rPr>
+            </w:r>
+            <w:r>
+              <w:rPr>
+                <w:noProof/>
+                <w:webHidden/>
+              </w:rPr>
+              <w:fldChar w:fldCharType="separate"/>
+            </w:r>
+            <w:r>
+              <w:rPr>
+                <w:noProof/>
+                <w:webHidden/>
+              </w:rPr>
+              <w:t>5</w:t>
+            </w:r>
+            <w:r>
+              <w:rPr>
+                <w:noProof/>
+                <w:webHidden/>
+              </w:rPr>
+              <w:fldChar w:fldCharType="end"/>
+            </w:r>
+          </w:hyperlink>
+        </w:p>
+        <w:p>
+          <w:pPr>
+            <w:pStyle w:val="TOC2"/>
+            <w:tabs>
+              <w:tab w:val="right" w:leader="dot" w:pos="9350"/>
+            </w:tabs>
+            <w:rPr>
+              <w:rFonts w:cstheme="minorBidi"/>
+              <w:noProof/>
+            </w:rPr>
+          </w:pPr>
+          <w:hyperlink w:anchor="_Toc124943981" w:history="1">
+            <w:r>
+              <w:rPr>
+                <w:rStyle w:val="Hyperlink"/>
+                <w:noProof/>
+              </w:rPr>
+              <w:t>3.1 New Features with Hit/Miss Data</w:t>
+            </w:r>
+            <w:r>
+              <w:rPr>
+                <w:noProof/>
+                <w:webHidden/>
+              </w:rPr>
+              <w:tab/>
+            </w:r>
+            <w:r>
+              <w:rPr>
+                <w:noProof/>
+                <w:webHidden/>
+              </w:rPr>
+              <w:fldChar w:fldCharType="begin"/>
+            </w:r>
+            <w:r>
+              <w:rPr>
+                <w:noProof/>
+                <w:webHidden/>
+              </w:rPr>
+              <w:instrText xml:space="preserve"> PAGEREF _Toc124943981 \h </w:instrText>
+            </w:r>
+            <w:r>
+              <w:rPr>
+                <w:noProof/>
+                <w:webHidden/>
+              </w:rPr>
+            </w:r>
+            <w:r>
+              <w:rPr>
+                <w:noProof/>
+                <w:webHidden/>
+              </w:rPr>
+              <w:fldChar w:fldCharType="separate"/>
+            </w:r>
+            <w:r>
+              <w:rPr>
+                <w:noProof/>
+                <w:webHidden/>
+              </w:rPr>
+              <w:t>5</w:t>
+            </w:r>
+            <w:r>
+              <w:rPr>
+                <w:noProof/>
+                <w:webHidden/>
+              </w:rPr>
+              <w:fldChar w:fldCharType="end"/>
+            </w:r>
+          </w:hyperlink>
+        </w:p>
+        <w:p>
+          <w:pPr>
+            <w:pStyle w:val="TOC3"/>
+            <w:tabs>
+              <w:tab w:val="right" w:leader="dot" w:pos="9350"/>
+            </w:tabs>
+            <w:rPr>
+              <w:rFonts w:cstheme="minorBidi"/>
+              <w:noProof/>
+            </w:rPr>
+          </w:pPr>
+          <w:hyperlink w:anchor="_Toc124943982" w:history="1">
+            <w:r>
+              <w:rPr>
+                <w:rStyle w:val="Hyperlink"/>
+                <w:noProof/>
+              </w:rPr>
+              <w:t>3.1.1 New Regression Techniques</w:t>
+            </w:r>
+            <w:r>
+              <w:rPr>
+                <w:noProof/>
+                <w:webHidden/>
+              </w:rPr>
+              <w:tab/>
+            </w:r>
+            <w:r>
+              <w:rPr>
+                <w:noProof/>
+                <w:webHidden/>
+              </w:rPr>
+              <w:fldChar w:fldCharType="begin"/>
+            </w:r>
+            <w:r>
+              <w:rPr>
+                <w:noProof/>
+                <w:webHidden/>
+              </w:rPr>
+              <w:instrText xml:space="preserve"> PAGEREF _Toc124943982 \h </w:instrText>
+            </w:r>
+            <w:r>
+              <w:rPr>
+                <w:noProof/>
+                <w:webHidden/>
+              </w:rPr>
+            </w:r>
+            <w:r>
+              <w:rPr>
+                <w:noProof/>
+                <w:webHidden/>
+              </w:rPr>
+              <w:fldChar w:fldCharType="separate"/>
+            </w:r>
+            <w:r>
+              <w:rPr>
+                <w:noProof/>
+                <w:webHidden/>
+              </w:rPr>
+              <w:t>5</w:t>
+            </w:r>
+            <w:r>
+              <w:rPr>
+                <w:noProof/>
+                <w:webHidden/>
+              </w:rPr>
+              <w:fldChar w:fldCharType="end"/>
+            </w:r>
+          </w:hyperlink>
+        </w:p>
+        <w:p>
+          <w:pPr>
+            <w:pStyle w:val="TOC3"/>
+            <w:tabs>
+              <w:tab w:val="right" w:leader="dot" w:pos="9350"/>
+            </w:tabs>
+            <w:rPr>
+              <w:rFonts w:cstheme="minorBidi"/>
+              <w:noProof/>
+            </w:rPr>
+          </w:pPr>
+          <w:hyperlink w:anchor="_Toc124943983" w:history="1">
+            <w:r>
+              <w:rPr>
+                <w:rStyle w:val="Hyperlink"/>
+                <w:noProof/>
+              </w:rPr>
+              <w:t>3.1.2 New Confidence Interval Methods</w:t>
+            </w:r>
+            <w:r>
+              <w:rPr>
+                <w:noProof/>
+                <w:webHidden/>
+              </w:rPr>
+              <w:tab/>
+            </w:r>
+            <w:r>
+              <w:rPr>
+                <w:noProof/>
+                <w:webHidden/>
+              </w:rPr>
+              <w:fldChar w:fldCharType="begin"/>
+            </w:r>
+            <w:r>
+              <w:rPr>
+                <w:noProof/>
+                <w:webHidden/>
+              </w:rPr>
+              <w:instrText xml:space="preserve"> PAGEREF _Toc124943983 \h </w:instrText>
+            </w:r>
+            <w:r>
+              <w:rPr>
+                <w:noProof/>
+                <w:webHidden/>
+              </w:rPr>
+            </w:r>
+            <w:r>
+              <w:rPr>
+                <w:noProof/>
+                <w:webHidden/>
+              </w:rPr>
+              <w:fldChar w:fldCharType="separate"/>
+            </w:r>
+            <w:r>
+              <w:rPr>
+                <w:noProof/>
+                <w:webHidden/>
+              </w:rPr>
+              <w:t>6</w:t>
+            </w:r>
+            <w:r>
+              <w:rPr>
+                <w:noProof/>
+                <w:webHidden/>
+              </w:rPr>
+              <w:fldChar w:fldCharType="end"/>
+            </w:r>
+          </w:hyperlink>
+        </w:p>
+        <w:p>
+          <w:pPr>
+            <w:pStyle w:val="TOC3"/>
+            <w:tabs>
+              <w:tab w:val="right" w:leader="dot" w:pos="9350"/>
+            </w:tabs>
+            <w:rPr>
+              <w:rFonts w:cstheme="minorBidi"/>
+              <w:noProof/>
+            </w:rPr>
+          </w:pPr>
+          <w:hyperlink w:anchor="_Toc124943984" w:history="1">
+            <w:r>
+              <w:rPr>
+                <w:rStyle w:val="Hyperlink"/>
+                <w:noProof/>
+              </w:rPr>
+              <w:t>3.1.3 New Sampling Methods</w:t>
+            </w:r>
+            <w:r>
+              <w:rPr>
+                <w:noProof/>
+                <w:webHidden/>
+              </w:rPr>
+              <w:tab/>
+            </w:r>
+            <w:r>
+              <w:rPr>
+                <w:noProof/>
+                <w:webHidden/>
+              </w:rPr>
+              <w:fldChar w:fldCharType="begin"/>
+            </w:r>
+            <w:r>
+              <w:rPr>
+                <w:noProof/>
+                <w:webHidden/>
+              </w:rPr>
+              <w:instrText xml:space="preserve"> PAGEREF _Toc124943984 \h </w:instrText>
+            </w:r>
+            <w:r>
+              <w:rPr>
+                <w:noProof/>
+                <w:webHidden/>
+              </w:rPr>
+            </w:r>
+            <w:r>
+              <w:rPr>
+                <w:noProof/>
+                <w:webHidden/>
+              </w:rPr>
+              <w:fldChar w:fldCharType="separate"/>
+            </w:r>
+            <w:r>
+              <w:rPr>
+                <w:noProof/>
+                <w:webHidden/>
+              </w:rPr>
+              <w:t>7</w:t>
+            </w:r>
+            <w:r>
+              <w:rPr>
+                <w:noProof/>
+                <w:webHidden/>
+              </w:rPr>
+              <w:fldChar w:fldCharType="end"/>
+            </w:r>
+          </w:hyperlink>
+        </w:p>
+        <w:p>
+          <w:r>
+            <w:rPr>
+              <w:b/>
+              <w:bCs/>
+              <w:noProof/>
+            </w:rPr>
+            <w:fldChar w:fldCharType="end"/>
+          </w:r>
+        </w:p>
+      </w:sdtContent>
+    </w:sdt>
+    <w:p>
+      <w:pPr>
+        <w:rPr>
+          <w:sz w:val="36"/>
+          <w:szCs w:val="36"/>
+        </w:rPr>
+      </w:pPr>
+    </w:p>
+    <w:p>
+      <w:pPr>
+        <w:rPr>
+          <w:sz w:val="36"/>
+          <w:szCs w:val="36"/>
+        </w:rPr>
+      </w:pPr>
+    </w:p>
+    <w:p>
+      <w:pPr>
+        <w:rPr>
+          <w:sz w:val="36"/>
+          <w:szCs w:val="36"/>
+        </w:rPr>
+      </w:pPr>
+    </w:p>
+    <w:p>
+      <w:pPr>
+        <w:rPr>
+          <w:sz w:val="36"/>
+          <w:szCs w:val="36"/>
+        </w:rPr>
+      </w:pPr>
+    </w:p>
+    <w:p>
+      <w:pPr>
+        <w:rPr>
+          <w:sz w:val="36"/>
+          <w:szCs w:val="36"/>
+        </w:rPr>
+      </w:pPr>
+    </w:p>
+    <w:p>
+      <w:pPr>
+        <w:rPr>
+          <w:sz w:val="36"/>
+          <w:szCs w:val="36"/>
+        </w:rPr>
+      </w:pPr>
+    </w:p>
+    <w:p>
+      <w:pPr>
+        <w:rPr>
+          <w:sz w:val="36"/>
+          <w:szCs w:val="36"/>
+        </w:rPr>
+      </w:pPr>
+    </w:p>
+    <w:p>
+      <w:pPr>
+        <w:rPr>
+          <w:sz w:val="36"/>
+          <w:szCs w:val="36"/>
+        </w:rPr>
+      </w:pPr>
+    </w:p>
+    <w:p>
+      <w:pPr>
+        <w:rPr>
+          <w:sz w:val="36"/>
+          <w:szCs w:val="36"/>
+        </w:rPr>
+      </w:pPr>
+    </w:p>
+    <w:p>
+      <w:pPr>
+        <w:rPr>
+          <w:sz w:val="36"/>
+          <w:szCs w:val="36"/>
+        </w:rPr>
+      </w:pPr>
+    </w:p>
+    <w:p>
+      <w:pPr>
+        <w:rPr>
+          <w:sz w:val="36"/>
+          <w:szCs w:val="36"/>
+        </w:rPr>
+      </w:pPr>
+    </w:p>
+    <w:p>
+      <w:pPr>
+        <w:rPr>
+          <w:sz w:val="36"/>
+          <w:szCs w:val="36"/>
+        </w:rPr>
+      </w:pPr>
+    </w:p>
+    <w:p>
+      <w:pPr>
+        <w:rPr>
+          <w:sz w:val="36"/>
+          <w:szCs w:val="36"/>
+        </w:rPr>
+      </w:pPr>
+    </w:p>
+    <w:p>
+      <w:pPr>
+        <w:jc w:val="center"/>
         <w:rPr>
           <w:sz w:val="36"/>
           <w:szCs w:val="36"/>
@@ -319,7 +909,6 @@
           <w:szCs w:val="36"/>
         </w:rPr>
       </w:pPr>
-      <w:bookmarkStart w:id="0" w:name="_Hlk121994902"/>
       <w:r>
         <w:rPr>
           <w:sz w:val="36"/>
@@ -328,7 +917,6 @@
         <w:t>3.0-New Features of PODv4</w:t>
       </w:r>
     </w:p>
-    <w:bookmarkEnd w:id="0"/>
     <w:p>
       <w:pPr>
         <w:rPr>
@@ -389,18 +977,9 @@
           <w:sz w:val="24"/>
           <w:szCs w:val="24"/>
         </w:rPr>
-        <w:t xml:space="preserve"> </w:t>
-      </w:r>
-      <w:bookmarkStart w:id="1" w:name="_Hlk121996421"/>
-      <w:r>
-        <w:rPr>
-          <w:sz w:val="24"/>
-          <w:szCs w:val="24"/>
-        </w:rPr>
-        <w:t>New Confidence Interval Methods</w:t>
-      </w:r>
-    </w:p>
-    <w:bookmarkEnd w:id="1"/>
+        <w:t xml:space="preserve"> New Confidence Interval Methods</w:t>
+      </w:r>
+    </w:p>
     <w:p>
       <w:pPr>
         <w:rPr>
@@ -546,34 +1125,34 @@
         <w:rPr>
           <w:sz w:val="36"/>
           <w:szCs w:val="36"/>
-        </w:rPr>
-      </w:pPr>
-    </w:p>
-    <w:p>
-      <w:pPr>
-        <w:rPr>
-          <w:sz w:val="36"/>
-          <w:szCs w:val="36"/>
-        </w:rPr>
-      </w:pPr>
-    </w:p>
-    <w:p>
-      <w:pPr>
-        <w:rPr>
-          <w:sz w:val="36"/>
-          <w:szCs w:val="36"/>
           <w:u w:val="single"/>
         </w:rPr>
       </w:pPr>
-      <w:r>
+    </w:p>
+    <w:p>
+      <w:pPr>
         <w:rPr>
           <w:sz w:val="36"/>
           <w:szCs w:val="36"/>
           <w:u w:val="single"/>
         </w:rPr>
+      </w:pPr>
+    </w:p>
+    <w:p>
+      <w:pPr>
+        <w:pStyle w:val="Heading1"/>
+      </w:pPr>
+      <w:bookmarkStart w:id="0" w:name="_Toc124943979"/>
+      <w:bookmarkStart w:id="1" w:name="_GoBack"/>
+      <w:bookmarkEnd w:id="1"/>
+      <w:r>
         <w:lastRenderedPageBreak/>
-        <w:t>1.0 Introduction</w:t>
-      </w:r>
+        <w:t xml:space="preserve">1.0 </w:t>
+      </w:r>
+      <w:r>
+        <w:t>Introduction</w:t>
+      </w:r>
+      <w:bookmarkEnd w:id="0"/>
     </w:p>
     <w:p>
       <w:pPr>
@@ -593,62 +1172,34 @@
         <w:tab/>
       </w:r>
       <w:r>
-        <w:rPr>
-          <w:sz w:val="24"/>
-          <w:szCs w:val="24"/>
-        </w:rPr>
-        <w:t>The prime objective of this program was to provide improvements and new features to the PODv4 program with</w:t>
-      </w:r>
-      <w:r>
-        <w:rPr>
-          <w:sz w:val="24"/>
-          <w:szCs w:val="24"/>
-        </w:rPr>
-        <w:t xml:space="preserve"> more modern mathematical methods and coding practices. The code providing the analysis was written in R which is connected through the user interface with R.NET. The reason for this </w:t>
-      </w:r>
-      <w:r>
-        <w:rPr>
-          <w:sz w:val="24"/>
-          <w:szCs w:val="24"/>
-        </w:rPr>
+        <w:t xml:space="preserve">The prime objective of this program was to provide improvements and new features to the PODv4 program with more modern mathematical methods and coding practices. The code providing the analysis was written in R which is connected through the user interface with R.NET. The reason for this </w:t>
+      </w:r>
+      <w:r>
         <w:t>is that</w:t>
       </w:r>
       <w:r>
-        <w:rPr>
-          <w:sz w:val="24"/>
-          <w:szCs w:val="24"/>
-        </w:rPr>
         <w:t xml:space="preserve"> there are many pre-existing libraries within </w:t>
       </w:r>
       <w:r>
-        <w:rPr>
-          <w:sz w:val="24"/>
-          <w:szCs w:val="24"/>
-        </w:rPr>
         <w:t>R that</w:t>
       </w:r>
       <w:r>
-        <w:rPr>
-          <w:sz w:val="24"/>
-          <w:szCs w:val="24"/>
-        </w:rPr>
         <w:t xml:space="preserve"> allow complex statistical analysis. This appendix describes the user interface, and the standard outputs along with a detailed use of the program. This manual is </w:t>
       </w:r>
       <w:proofErr w:type="gramStart"/>
       <w:r>
-        <w:rPr>
-          <w:sz w:val="24"/>
-          <w:szCs w:val="24"/>
-        </w:rPr>
         <w:t>more terse</w:t>
       </w:r>
       <w:proofErr w:type="gramEnd"/>
       <w:r>
-        <w:rPr>
-          <w:sz w:val="24"/>
-          <w:szCs w:val="24"/>
-        </w:rPr>
-        <w:t xml:space="preserve"> than traditional manuals since it provides dynamic documentation to the user as needed. </w:t>
+        <w:t xml:space="preserve"> than traditional manuals since it provides dynamic documentation to the user as needed.</w:t>
+      </w:r>
+      <w:r>
+        <w:rPr>
+          <w:sz w:val="24"/>
+          <w:szCs w:val="24"/>
+        </w:rPr>
+        <w:t xml:space="preserve"> </w:t>
       </w:r>
       <w:r>
         <w:t xml:space="preserve">The bulk of that information is included as part of the software itself. The </w:t>
@@ -729,11 +1280,26 @@
         <w:ind w:firstLine="720"/>
       </w:pPr>
       <w:r>
-        <w:t xml:space="preserve">Section 2 presents a description of the use of the program and the worksheets of a POD workbook for both the â versus </w:t>
+        <w:t xml:space="preserve">Section 2 presents a description of the use of the program and the worksheets of a POD workbook for both the </w:t>
+      </w:r>
+      <w:r>
+        <w:rPr>
+          <w:i/>
+        </w:rPr>
+        <w:t>â</w:t>
+      </w:r>
+      <w:r>
+        <w:t xml:space="preserve"> versus </w:t>
       </w:r>
       <w:proofErr w:type="gramStart"/>
       <w:r>
-        <w:t>a and</w:t>
+        <w:rPr>
+          <w:i/>
+        </w:rPr>
+        <w:t>a</w:t>
+      </w:r>
+      <w:r>
+        <w:t xml:space="preserve"> and</w:t>
       </w:r>
       <w:proofErr w:type="gramEnd"/>
       <w:r>
@@ -766,60 +1332,41 @@
         <w:tab/>
       </w:r>
     </w:p>
-    <w:p>
-      <w:pPr>
-        <w:rPr>
-          <w:sz w:val="36"/>
-          <w:szCs w:val="36"/>
-          <w:u w:val="single"/>
-        </w:rPr>
-      </w:pPr>
-      <w:r>
-        <w:rPr>
-          <w:sz w:val="36"/>
-          <w:szCs w:val="36"/>
-          <w:u w:val="single"/>
-        </w:rPr>
+    <w:p/>
+    <w:p>
+      <w:pPr>
+        <w:pStyle w:val="Heading1"/>
+      </w:pPr>
+      <w:bookmarkStart w:id="2" w:name="_Toc124943980"/>
+      <w:r>
         <w:lastRenderedPageBreak/>
-        <w:t>3.0-New Features of PODv4</w:t>
-      </w:r>
+        <w:t xml:space="preserve">3.0 </w:t>
+      </w:r>
+      <w:r>
+        <w:t>New Features of PODv4</w:t>
+      </w:r>
+      <w:bookmarkEnd w:id="2"/>
     </w:p>
     <w:p/>
     <w:p>
       <w:pPr>
-        <w:rPr>
-          <w:i/>
-          <w:iCs/>
-          <w:sz w:val="28"/>
-          <w:szCs w:val="28"/>
-          <w:u w:val="single"/>
-        </w:rPr>
-      </w:pPr>
-      <w:r>
-        <w:rPr>
-          <w:i/>
-          <w:iCs/>
-          <w:sz w:val="28"/>
-          <w:szCs w:val="28"/>
-          <w:u w:val="single"/>
-        </w:rPr>
+        <w:pStyle w:val="Heading2"/>
+      </w:pPr>
+      <w:bookmarkStart w:id="3" w:name="_Toc124943981"/>
+      <w:r>
         <w:t>3.1 New Features with Hit/Miss Data</w:t>
       </w:r>
-    </w:p>
-    <w:p>
-      <w:pPr>
-        <w:rPr>
-          <w:sz w:val="24"/>
-          <w:szCs w:val="24"/>
-        </w:rPr>
-      </w:pPr>
-      <w:r>
-        <w:rPr>
-          <w:sz w:val="24"/>
-          <w:szCs w:val="24"/>
-        </w:rPr>
+      <w:bookmarkEnd w:id="3"/>
+    </w:p>
+    <w:p>
+      <w:pPr>
+        <w:pStyle w:val="Heading3"/>
+      </w:pPr>
+      <w:bookmarkStart w:id="4" w:name="_Toc124943982"/>
+      <w:r>
         <w:t>3.1.1 New Regression Techniques</w:t>
       </w:r>
+      <w:bookmarkEnd w:id="4"/>
     </w:p>
     <w:p>
       <w:pPr>
@@ -852,7 +1399,7 @@
                     </pic:cNvPicPr>
                   </pic:nvPicPr>
                   <pic:blipFill>
-                    <a:blip r:embed="rId5" cstate="print">
+                    <a:blip r:embed="rId6" cstate="print">
                       <a:extLst>
                         <a:ext uri="{28A0092B-C50C-407E-A947-70E740481C1C}">
                           <a14:useLocalDpi xmlns:a14="http://schemas.microsoft.com/office/drawing/2010/main" val="0"/>
@@ -1059,29 +1606,36 @@
           <w:sz w:val="24"/>
           <w:szCs w:val="24"/>
         </w:rPr>
+        <w:t xml:space="preserve">It is worth noting that Firth’s bias-reduced regression is </w:t>
+      </w:r>
+      <w:r>
+        <w:rPr>
+          <w:sz w:val="24"/>
+          <w:szCs w:val="24"/>
+        </w:rPr>
+        <w:t>NOT</w:t>
+      </w:r>
+      <w:r>
+        <w:rPr>
+          <w:sz w:val="24"/>
+          <w:szCs w:val="24"/>
+        </w:rPr>
+        <w:t xml:space="preserve"> </w:t>
+      </w:r>
+      <w:r>
+        <w:rPr>
+          <w:sz w:val="24"/>
+          <w:szCs w:val="24"/>
+        </w:rPr>
+        <w:t xml:space="preserve">always the optimal choice for producing the a90 curve. In some cases, when the maximum likelihood easily converges on </w:t>
+      </w:r>
+      <w:r>
+        <w:rPr>
+          <w:sz w:val="24"/>
+          <w:szCs w:val="24"/>
+        </w:rPr>
         <w:lastRenderedPageBreak/>
-        <w:t xml:space="preserve">It is worth noting that Firth’s bias-reduced regression is </w:t>
-      </w:r>
-      <w:r>
-        <w:rPr>
-          <w:sz w:val="24"/>
-          <w:szCs w:val="24"/>
-        </w:rPr>
-        <w:t>NOT</w:t>
-      </w:r>
-      <w:r>
-        <w:rPr>
-          <w:sz w:val="24"/>
-          <w:szCs w:val="24"/>
-        </w:rPr>
-        <w:t xml:space="preserve"> </w:t>
-      </w:r>
-      <w:r>
-        <w:rPr>
-          <w:sz w:val="24"/>
-          <w:szCs w:val="24"/>
-        </w:rPr>
-        <w:t xml:space="preserve">always the optimal choice for producing the a90 curve. In some cases, when the maximum likelihood easily converges on the data, firth bias-reduced regression can </w:t>
+        <w:t xml:space="preserve">the data, firth bias-reduced regression can </w:t>
       </w:r>
       <w:r>
         <w:rPr>
@@ -1100,25 +1654,16 @@
     </w:p>
     <w:p>
       <w:pPr>
-        <w:rPr>
-          <w:sz w:val="24"/>
-          <w:szCs w:val="24"/>
-        </w:rPr>
-      </w:pPr>
-      <w:r>
-        <w:rPr>
-          <w:sz w:val="24"/>
-          <w:szCs w:val="24"/>
-        </w:rPr>
+        <w:pStyle w:val="Heading3"/>
+      </w:pPr>
+      <w:bookmarkStart w:id="5" w:name="_Toc124943983"/>
+      <w:r>
         <w:t xml:space="preserve">3.1.2 </w:t>
       </w:r>
       <w:r>
-        <w:rPr>
-          <w:sz w:val="24"/>
-          <w:szCs w:val="24"/>
-        </w:rPr>
         <w:t>New Confidence Interval Methods</w:t>
       </w:r>
+      <w:bookmarkEnd w:id="5"/>
     </w:p>
     <w:p>
       <w:pPr>
@@ -1326,39 +1871,32 @@
         </w:rPr>
         <w:t xml:space="preserve">) to the linear combination matrix prior to finding the confidence interval curve. The extra step makes it slightly slower than regular LR (~ 10 to 15 seconds). </w:t>
       </w:r>
-      <w:bookmarkStart w:id="2" w:name="_GoBack"/>
-      <w:bookmarkEnd w:id="2"/>
-    </w:p>
-    <w:p>
-      <w:pPr>
-        <w:rPr>
-          <w:sz w:val="24"/>
-          <w:szCs w:val="24"/>
-        </w:rPr>
-      </w:pPr>
-      <w:r>
-        <w:rPr>
-          <w:sz w:val="24"/>
-          <w:szCs w:val="24"/>
-        </w:rPr>
+    </w:p>
+    <w:p>
+      <w:pPr>
+        <w:rPr>
+          <w:sz w:val="24"/>
+          <w:szCs w:val="24"/>
+        </w:rPr>
+      </w:pPr>
+      <w:r>
+        <w:rPr>
+          <w:sz w:val="24"/>
+          <w:szCs w:val="24"/>
+        </w:rPr>
+        <w:t>*****TODO*****</w:t>
+      </w:r>
+    </w:p>
+    <w:p>
+      <w:pPr>
+        <w:pStyle w:val="Heading3"/>
+      </w:pPr>
+      <w:bookmarkStart w:id="6" w:name="_Toc124943984"/>
+      <w:r>
         <w:lastRenderedPageBreak/>
-        <w:t>*****TODO*****</w:t>
-      </w:r>
-    </w:p>
-    <w:p>
-      <w:pPr>
-        <w:rPr>
-          <w:sz w:val="24"/>
-          <w:szCs w:val="24"/>
-        </w:rPr>
-      </w:pPr>
-      <w:r>
-        <w:rPr>
-          <w:sz w:val="24"/>
-          <w:szCs w:val="24"/>
-        </w:rPr>
         <w:t>3.1.3 New Sampling Methods</w:t>
       </w:r>
+      <w:bookmarkEnd w:id="6"/>
     </w:p>
     <w:p>
       <w:pPr>
@@ -1542,7 +2080,7 @@
                     </pic:cNvPicPr>
                   </pic:nvPicPr>
                   <pic:blipFill>
-                    <a:blip r:embed="rId6">
+                    <a:blip r:embed="rId7">
                       <a:extLst>
                         <a:ext uri="{28A0092B-C50C-407E-A947-70E740481C1C}">
                           <a14:useLocalDpi xmlns:a14="http://schemas.microsoft.com/office/drawing/2010/main" val="0"/>
@@ -1614,7 +2152,7 @@
                     <pic:cNvPicPr/>
                   </pic:nvPicPr>
                   <pic:blipFill rotWithShape="1">
-                    <a:blip r:embed="rId7"/>
+                    <a:blip r:embed="rId8"/>
                     <a:srcRect l="14904" t="1995" r="62660" b="28715"/>
                     <a:stretch/>
                   </pic:blipFill>
@@ -2470,6 +3008,92 @@
     <w:qFormat/>
     <w:rsid w:val="00C84589"/>
   </w:style>
+  <w:style w:type="paragraph" w:styleId="Heading1">
+    <w:name w:val="heading 1"/>
+    <w:basedOn w:val="Normal"/>
+    <w:next w:val="Normal"/>
+    <w:link w:val="Heading1Char"/>
+    <w:uiPriority w:val="9"/>
+    <w:qFormat/>
+    <w:rsid w:val="0073697C"/>
+    <w:pPr>
+      <w:keepNext/>
+      <w:keepLines/>
+      <w:spacing w:before="240" w:after="0"/>
+      <w:outlineLvl w:val="0"/>
+    </w:pPr>
+    <w:rPr>
+      <w:rFonts w:asciiTheme="majorHAnsi" w:eastAsiaTheme="majorEastAsia" w:hAnsiTheme="majorHAnsi" w:cstheme="majorBidi"/>
+      <w:color w:val="2F5496" w:themeColor="accent1" w:themeShade="BF"/>
+      <w:sz w:val="32"/>
+      <w:szCs w:val="32"/>
+    </w:rPr>
+  </w:style>
+  <w:style w:type="paragraph" w:styleId="Heading2">
+    <w:name w:val="heading 2"/>
+    <w:basedOn w:val="Normal"/>
+    <w:next w:val="Normal"/>
+    <w:link w:val="Heading2Char"/>
+    <w:uiPriority w:val="9"/>
+    <w:unhideWhenUsed/>
+    <w:qFormat/>
+    <w:rsid w:val="0073697C"/>
+    <w:pPr>
+      <w:keepNext/>
+      <w:keepLines/>
+      <w:spacing w:before="40" w:after="0"/>
+      <w:outlineLvl w:val="1"/>
+    </w:pPr>
+    <w:rPr>
+      <w:rFonts w:asciiTheme="majorHAnsi" w:eastAsiaTheme="majorEastAsia" w:hAnsiTheme="majorHAnsi" w:cstheme="majorBidi"/>
+      <w:color w:val="2F5496" w:themeColor="accent1" w:themeShade="BF"/>
+      <w:sz w:val="26"/>
+      <w:szCs w:val="26"/>
+    </w:rPr>
+  </w:style>
+  <w:style w:type="paragraph" w:styleId="Heading3">
+    <w:name w:val="heading 3"/>
+    <w:basedOn w:val="Normal"/>
+    <w:next w:val="Normal"/>
+    <w:link w:val="Heading3Char"/>
+    <w:uiPriority w:val="9"/>
+    <w:unhideWhenUsed/>
+    <w:qFormat/>
+    <w:rsid w:val="006B637F"/>
+    <w:pPr>
+      <w:keepNext/>
+      <w:keepLines/>
+      <w:spacing w:before="40" w:after="0"/>
+      <w:outlineLvl w:val="2"/>
+    </w:pPr>
+    <w:rPr>
+      <w:rFonts w:asciiTheme="majorHAnsi" w:eastAsiaTheme="majorEastAsia" w:hAnsiTheme="majorHAnsi" w:cstheme="majorBidi"/>
+      <w:color w:val="1F3763" w:themeColor="accent1" w:themeShade="7F"/>
+      <w:sz w:val="24"/>
+      <w:szCs w:val="24"/>
+    </w:rPr>
+  </w:style>
+  <w:style w:type="paragraph" w:styleId="Heading6">
+    <w:name w:val="heading 6"/>
+    <w:basedOn w:val="Normal"/>
+    <w:next w:val="Normal"/>
+    <w:link w:val="Heading6Char"/>
+    <w:uiPriority w:val="9"/>
+    <w:semiHidden/>
+    <w:unhideWhenUsed/>
+    <w:qFormat/>
+    <w:rsid w:val="006B637F"/>
+    <w:pPr>
+      <w:keepNext/>
+      <w:keepLines/>
+      <w:spacing w:before="40" w:after="0"/>
+      <w:outlineLvl w:val="5"/>
+    </w:pPr>
+    <w:rPr>
+      <w:rFonts w:asciiTheme="majorHAnsi" w:eastAsiaTheme="majorEastAsia" w:hAnsiTheme="majorHAnsi" w:cstheme="majorBidi"/>
+      <w:color w:val="1F3763" w:themeColor="accent1" w:themeShade="7F"/>
+    </w:rPr>
+  </w:style>
   <w:style w:type="character" w:default="1" w:styleId="DefaultParagraphFont">
     <w:name w:val="Default Paragraph Font"/>
     <w:uiPriority w:val="1"/>
@@ -2508,7 +3132,719 @@
       <w:contextualSpacing/>
     </w:pPr>
   </w:style>
+  <w:style w:type="character" w:customStyle="1" w:styleId="Heading1Char">
+    <w:name w:val="Heading 1 Char"/>
+    <w:basedOn w:val="DefaultParagraphFont"/>
+    <w:link w:val="Heading1"/>
+    <w:uiPriority w:val="9"/>
+    <w:rsid w:val="0073697C"/>
+    <w:rPr>
+      <w:rFonts w:asciiTheme="majorHAnsi" w:eastAsiaTheme="majorEastAsia" w:hAnsiTheme="majorHAnsi" w:cstheme="majorBidi"/>
+      <w:color w:val="2F5496" w:themeColor="accent1" w:themeShade="BF"/>
+      <w:sz w:val="32"/>
+      <w:szCs w:val="32"/>
+    </w:rPr>
+  </w:style>
+  <w:style w:type="paragraph" w:styleId="TOCHeading">
+    <w:name w:val="TOC Heading"/>
+    <w:basedOn w:val="Heading1"/>
+    <w:next w:val="Normal"/>
+    <w:uiPriority w:val="39"/>
+    <w:unhideWhenUsed/>
+    <w:qFormat/>
+    <w:rsid w:val="0073697C"/>
+    <w:pPr>
+      <w:outlineLvl w:val="9"/>
+    </w:pPr>
+  </w:style>
+  <w:style w:type="character" w:customStyle="1" w:styleId="Heading2Char">
+    <w:name w:val="Heading 2 Char"/>
+    <w:basedOn w:val="DefaultParagraphFont"/>
+    <w:link w:val="Heading2"/>
+    <w:uiPriority w:val="9"/>
+    <w:rsid w:val="0073697C"/>
+    <w:rPr>
+      <w:rFonts w:asciiTheme="majorHAnsi" w:eastAsiaTheme="majorEastAsia" w:hAnsiTheme="majorHAnsi" w:cstheme="majorBidi"/>
+      <w:color w:val="2F5496" w:themeColor="accent1" w:themeShade="BF"/>
+      <w:sz w:val="26"/>
+      <w:szCs w:val="26"/>
+    </w:rPr>
+  </w:style>
+  <w:style w:type="paragraph" w:styleId="BalloonText">
+    <w:name w:val="Balloon Text"/>
+    <w:basedOn w:val="Normal"/>
+    <w:link w:val="BalloonTextChar"/>
+    <w:uiPriority w:val="99"/>
+    <w:semiHidden/>
+    <w:unhideWhenUsed/>
+    <w:rsid w:val="0073697C"/>
+    <w:pPr>
+      <w:spacing w:after="0" w:line="240" w:lineRule="auto"/>
+    </w:pPr>
+    <w:rPr>
+      <w:rFonts w:ascii="Segoe UI" w:hAnsi="Segoe UI" w:cs="Segoe UI"/>
+      <w:sz w:val="18"/>
+      <w:szCs w:val="18"/>
+    </w:rPr>
+  </w:style>
+  <w:style w:type="character" w:customStyle="1" w:styleId="BalloonTextChar">
+    <w:name w:val="Balloon Text Char"/>
+    <w:basedOn w:val="DefaultParagraphFont"/>
+    <w:link w:val="BalloonText"/>
+    <w:uiPriority w:val="99"/>
+    <w:semiHidden/>
+    <w:rsid w:val="0073697C"/>
+    <w:rPr>
+      <w:rFonts w:ascii="Segoe UI" w:hAnsi="Segoe UI" w:cs="Segoe UI"/>
+      <w:sz w:val="18"/>
+      <w:szCs w:val="18"/>
+    </w:rPr>
+  </w:style>
+  <w:style w:type="paragraph" w:styleId="TOC2">
+    <w:name w:val="toc 2"/>
+    <w:basedOn w:val="Normal"/>
+    <w:next w:val="Normal"/>
+    <w:autoRedefine/>
+    <w:uiPriority w:val="39"/>
+    <w:unhideWhenUsed/>
+    <w:rsid w:val="0073697C"/>
+    <w:pPr>
+      <w:spacing w:after="100"/>
+      <w:ind w:left="220"/>
+    </w:pPr>
+    <w:rPr>
+      <w:rFonts w:eastAsiaTheme="minorEastAsia" w:cs="Times New Roman"/>
+    </w:rPr>
+  </w:style>
+  <w:style w:type="paragraph" w:styleId="TOC1">
+    <w:name w:val="toc 1"/>
+    <w:basedOn w:val="Normal"/>
+    <w:next w:val="Normal"/>
+    <w:autoRedefine/>
+    <w:uiPriority w:val="39"/>
+    <w:unhideWhenUsed/>
+    <w:rsid w:val="0073697C"/>
+    <w:pPr>
+      <w:spacing w:after="100"/>
+    </w:pPr>
+    <w:rPr>
+      <w:rFonts w:eastAsiaTheme="minorEastAsia" w:cs="Times New Roman"/>
+    </w:rPr>
+  </w:style>
+  <w:style w:type="paragraph" w:styleId="TOC3">
+    <w:name w:val="toc 3"/>
+    <w:basedOn w:val="Normal"/>
+    <w:next w:val="Normal"/>
+    <w:autoRedefine/>
+    <w:uiPriority w:val="39"/>
+    <w:unhideWhenUsed/>
+    <w:rsid w:val="0073697C"/>
+    <w:pPr>
+      <w:spacing w:after="100"/>
+      <w:ind w:left="440"/>
+    </w:pPr>
+    <w:rPr>
+      <w:rFonts w:eastAsiaTheme="minorEastAsia" w:cs="Times New Roman"/>
+    </w:rPr>
+  </w:style>
+  <w:style w:type="character" w:customStyle="1" w:styleId="Heading6Char">
+    <w:name w:val="Heading 6 Char"/>
+    <w:basedOn w:val="DefaultParagraphFont"/>
+    <w:link w:val="Heading6"/>
+    <w:uiPriority w:val="9"/>
+    <w:semiHidden/>
+    <w:rsid w:val="006B637F"/>
+    <w:rPr>
+      <w:rFonts w:asciiTheme="majorHAnsi" w:eastAsiaTheme="majorEastAsia" w:hAnsiTheme="majorHAnsi" w:cstheme="majorBidi"/>
+      <w:color w:val="1F3763" w:themeColor="accent1" w:themeShade="7F"/>
+    </w:rPr>
+  </w:style>
+  <w:style w:type="character" w:customStyle="1" w:styleId="Heading3Char">
+    <w:name w:val="Heading 3 Char"/>
+    <w:basedOn w:val="DefaultParagraphFont"/>
+    <w:link w:val="Heading3"/>
+    <w:uiPriority w:val="9"/>
+    <w:rsid w:val="006B637F"/>
+    <w:rPr>
+      <w:rFonts w:asciiTheme="majorHAnsi" w:eastAsiaTheme="majorEastAsia" w:hAnsiTheme="majorHAnsi" w:cstheme="majorBidi"/>
+      <w:color w:val="1F3763" w:themeColor="accent1" w:themeShade="7F"/>
+      <w:sz w:val="24"/>
+      <w:szCs w:val="24"/>
+    </w:rPr>
+  </w:style>
+  <w:style w:type="character" w:styleId="Hyperlink">
+    <w:name w:val="Hyperlink"/>
+    <w:basedOn w:val="DefaultParagraphFont"/>
+    <w:uiPriority w:val="99"/>
+    <w:unhideWhenUsed/>
+    <w:rsid w:val="006B637F"/>
+    <w:rPr>
+      <w:color w:val="0563C1" w:themeColor="hyperlink"/>
+      <w:u w:val="single"/>
+    </w:rPr>
+  </w:style>
 </w:styles>
+</file>
+
+<file path=word/glossary/document.xml><?xml version="1.0" encoding="utf-8"?>
+<w:glossaryDocument xmlns:wpc="http://schemas.microsoft.com/office/word/2010/wordprocessingCanvas" xmlns:cx="http://schemas.microsoft.com/office/drawing/2014/chartex" xmlns:cx1="http://schemas.microsoft.com/office/drawing/2015/9/8/chartex" xmlns:mc="http://schemas.openxmlformats.org/markup-compatibility/2006" xmlns:o="urn:schemas-microsoft-com:office:office" xmlns:r="http://schemas.openxmlformats.org/officeDocument/2006/relationships" xmlns:m="http://schemas.openxmlformats.org/officeDocument/2006/math" xmlns:v="urn:schemas-microsoft-com:vml" xmlns:wp14="http://schemas.microsoft.com/office/word/2010/wordprocessingDrawing" xmlns:wp="http://schemas.openxmlformats.org/drawingml/2006/wordprocessingDrawing" xmlns:w10="urn:schemas-microsoft-com:office:word" xmlns:w="http://schemas.openxmlformats.org/wordprocessingml/2006/main" xmlns:w14="http://schemas.microsoft.com/office/word/2010/wordml" xmlns:w15="http://schemas.microsoft.com/office/word/2012/wordml" xmlns:w16se="http://schemas.microsoft.com/office/word/2015/wordml/symex" xmlns:wpg="http://schemas.microsoft.com/office/word/2010/wordprocessingGroup" xmlns:wpi="http://schemas.microsoft.com/office/word/2010/wordprocessingInk" xmlns:wne="http://schemas.microsoft.com/office/word/2006/wordml" xmlns:wps="http://schemas.microsoft.com/office/word/2010/wordprocessingShape" mc:Ignorable="w14 w15 w16se wp14"/>
+</file>
+
+<file path=word/glossary/fontTable.xml><?xml version="1.0" encoding="utf-8"?>
+<w:fonts xmlns:mc="http://schemas.openxmlformats.org/markup-compatibility/2006" xmlns:r="http://schemas.openxmlformats.org/officeDocument/2006/relationships" xmlns:w="http://schemas.openxmlformats.org/wordprocessingml/2006/main" xmlns:w14="http://schemas.microsoft.com/office/word/2010/wordml" xmlns:w15="http://schemas.microsoft.com/office/word/2012/wordml" xmlns:w16se="http://schemas.microsoft.com/office/word/2015/wordml/symex" mc:Ignorable="w14 w15 w16se">
+  <w:font w:name="Calibri">
+    <w:panose1 w:val="020F0502020204030204"/>
+    <w:charset w:val="00"/>
+    <w:family w:val="swiss"/>
+    <w:pitch w:val="variable"/>
+    <w:sig w:usb0="E4002EFF" w:usb1="C000247B" w:usb2="00000009" w:usb3="00000000" w:csb0="000001FF" w:csb1="00000000"/>
+  </w:font>
+  <w:font w:name="Courier New">
+    <w:panose1 w:val="02070309020205020404"/>
+    <w:charset w:val="00"/>
+    <w:family w:val="modern"/>
+    <w:pitch w:val="fixed"/>
+    <w:sig w:usb0="E0002EFF" w:usb1="C0007843" w:usb2="00000009" w:usb3="00000000" w:csb0="000001FF" w:csb1="00000000"/>
+  </w:font>
+  <w:font w:name="Times New Roman">
+    <w:panose1 w:val="02020603050405020304"/>
+    <w:charset w:val="00"/>
+    <w:family w:val="roman"/>
+    <w:pitch w:val="variable"/>
+    <w:sig w:usb0="E0002EFF" w:usb1="C000785B" w:usb2="00000009" w:usb3="00000000" w:csb0="000001FF" w:csb1="00000000"/>
+  </w:font>
+  <w:font w:name="Wingdings">
+    <w:panose1 w:val="05000000000000000000"/>
+    <w:charset w:val="02"/>
+    <w:family w:val="auto"/>
+    <w:pitch w:val="variable"/>
+    <w:sig w:usb0="00000000" w:usb1="10000000" w:usb2="00000000" w:usb3="00000000" w:csb0="80000000" w:csb1="00000000"/>
+  </w:font>
+  <w:font w:name="Symbol">
+    <w:panose1 w:val="05050102010706020507"/>
+    <w:charset w:val="02"/>
+    <w:family w:val="roman"/>
+    <w:pitch w:val="variable"/>
+    <w:sig w:usb0="00000000" w:usb1="10000000" w:usb2="00000000" w:usb3="00000000" w:csb0="80000000" w:csb1="00000000"/>
+  </w:font>
+  <w:font w:name="Calibri Light">
+    <w:panose1 w:val="020F0302020204030204"/>
+    <w:charset w:val="00"/>
+    <w:family w:val="swiss"/>
+    <w:pitch w:val="variable"/>
+    <w:sig w:usb0="E4002EFF" w:usb1="C000247B" w:usb2="00000009" w:usb3="00000000" w:csb0="000001FF" w:csb1="00000000"/>
+  </w:font>
+  <w:font w:name="Segoe UI">
+    <w:panose1 w:val="020B0502040204020203"/>
+    <w:charset w:val="00"/>
+    <w:family w:val="swiss"/>
+    <w:pitch w:val="variable"/>
+    <w:sig w:usb0="E4002EFF" w:usb1="C000E47F" w:usb2="00000009" w:usb3="00000000" w:csb0="000001FF" w:csb1="00000000"/>
+  </w:font>
+</w:fonts>
+</file>
+
+<file path=word/glossary/settings.xml><?xml version="1.0" encoding="utf-8"?>
+<w:settings xmlns:mc="http://schemas.openxmlformats.org/markup-compatibility/2006" xmlns:o="urn:schemas-microsoft-com:office:office" xmlns:r="http://schemas.openxmlformats.org/officeDocument/2006/relationships" xmlns:m="http://schemas.openxmlformats.org/officeDocument/2006/math" xmlns:v="urn:schemas-microsoft-com:vml" xmlns:w10="urn:schemas-microsoft-com:office:word" xmlns:w="http://schemas.openxmlformats.org/wordprocessingml/2006/main" xmlns:w14="http://schemas.microsoft.com/office/word/2010/wordml" xmlns:w15="http://schemas.microsoft.com/office/word/2012/wordml" xmlns:w16se="http://schemas.microsoft.com/office/word/2015/wordml/symex" xmlns:sl="http://schemas.openxmlformats.org/schemaLibrary/2006/main" mc:Ignorable="w14 w15 w16se">
+  <w:view w:val="normal"/>
+  <w:defaultTabStop w:val="720"/>
+  <w:characterSpacingControl w:val="doNotCompress"/>
+  <w:compat>
+    <w:useFELayout/>
+    <w:compatSetting w:name="compatibilityMode" w:uri="http://schemas.microsoft.com/office/word" w:val="15"/>
+    <w:compatSetting w:name="overrideTableStyleFontSizeAndJustification" w:uri="http://schemas.microsoft.com/office/word" w:val="1"/>
+    <w:compatSetting w:name="enableOpenTypeFeatures" w:uri="http://schemas.microsoft.com/office/word" w:val="1"/>
+    <w:compatSetting w:name="doNotFlipMirrorIndents" w:uri="http://schemas.microsoft.com/office/word" w:val="1"/>
+    <w:compatSetting w:name="differentiateMultirowTableHeaders" w:uri="http://schemas.microsoft.com/office/word" w:val="1"/>
+  </w:compat>
+  <w:rsids>
+    <w:rsidRoot w:val="006E3D05"/>
+    <w:rsid w:val="001D5191"/>
+    <w:rsid w:val="006E3D05"/>
+    <w:rsid w:val="008A5E21"/>
+  </w:rsids>
+  <m:mathPr>
+    <m:mathFont m:val="Cambria Math"/>
+    <m:brkBin m:val="before"/>
+    <m:brkBinSub m:val="--"/>
+    <m:smallFrac m:val="0"/>
+    <m:dispDef/>
+    <m:lMargin m:val="0"/>
+    <m:rMargin m:val="0"/>
+    <m:defJc m:val="centerGroup"/>
+    <m:wrapIndent m:val="1440"/>
+    <m:intLim m:val="subSup"/>
+    <m:naryLim m:val="undOvr"/>
+  </m:mathPr>
+  <w:themeFontLang w:val="en-US"/>
+  <w:clrSchemeMapping w:bg1="light1" w:t1="dark1" w:bg2="light2" w:t2="dark2" w:accent1="accent1" w:accent2="accent2" w:accent3="accent3" w:accent4="accent4" w:accent5="accent5" w:accent6="accent6" w:hyperlink="hyperlink" w:followedHyperlink="followedHyperlink"/>
+  <w:decimalSymbol w:val="."/>
+  <w:listSeparator w:val=","/>
+  <w15:chartTrackingRefBased/>
+</w:settings>
+</file>
+
+<file path=word/glossary/styles.xml><?xml version="1.0" encoding="utf-8"?>
+<w:styles xmlns:mc="http://schemas.openxmlformats.org/markup-compatibility/2006" xmlns:r="http://schemas.openxmlformats.org/officeDocument/2006/relationships" xmlns:w="http://schemas.openxmlformats.org/wordprocessingml/2006/main" xmlns:w14="http://schemas.microsoft.com/office/word/2010/wordml" xmlns:w15="http://schemas.microsoft.com/office/word/2012/wordml" xmlns:w16se="http://schemas.microsoft.com/office/word/2015/wordml/symex" mc:Ignorable="w14 w15 w16se">
+  <w:docDefaults>
+    <w:rPrDefault>
+      <w:rPr>
+        <w:rFonts w:asciiTheme="minorHAnsi" w:eastAsiaTheme="minorEastAsia" w:hAnsiTheme="minorHAnsi" w:cstheme="minorBidi"/>
+        <w:sz w:val="22"/>
+        <w:szCs w:val="22"/>
+        <w:lang w:val="en-US" w:eastAsia="en-US" w:bidi="ar-SA"/>
+      </w:rPr>
+    </w:rPrDefault>
+    <w:pPrDefault>
+      <w:pPr>
+        <w:spacing w:after="160" w:line="259" w:lineRule="auto"/>
+      </w:pPr>
+    </w:pPrDefault>
+  </w:docDefaults>
+  <w:latentStyles w:defLockedState="0" w:defUIPriority="99" w:defSemiHidden="0" w:defUnhideWhenUsed="0" w:defQFormat="0" w:count="371">
+    <w:lsdException w:name="Normal" w:uiPriority="0" w:qFormat="1"/>
+    <w:lsdException w:name="heading 1" w:uiPriority="9" w:qFormat="1"/>
+    <w:lsdException w:name="heading 2" w:semiHidden="1" w:uiPriority="9" w:unhideWhenUsed="1" w:qFormat="1"/>
+    <w:lsdException w:name="heading 3" w:semiHidden="1" w:uiPriority="9" w:unhideWhenUsed="1" w:qFormat="1"/>
+    <w:lsdException w:name="heading 4" w:semiHidden="1" w:uiPriority="9" w:unhideWhenUsed="1" w:qFormat="1"/>
+    <w:lsdException w:name="heading 5" w:semiHidden="1" w:uiPriority="9" w:unhideWhenUsed="1" w:qFormat="1"/>
+    <w:lsdException w:name="heading 6" w:semiHidden="1" w:uiPriority="9" w:unhideWhenUsed="1" w:qFormat="1"/>
+    <w:lsdException w:name="heading 7" w:semiHidden="1" w:uiPriority="9" w:unhideWhenUsed="1" w:qFormat="1"/>
+    <w:lsdException w:name="heading 8" w:semiHidden="1" w:uiPriority="9" w:unhideWhenUsed="1" w:qFormat="1"/>
+    <w:lsdException w:name="heading 9" w:semiHidden="1" w:uiPriority="9" w:unhideWhenUsed="1" w:qFormat="1"/>
+    <w:lsdException w:name="index 1" w:semiHidden="1" w:unhideWhenUsed="1"/>
+    <w:lsdException w:name="index 2" w:semiHidden="1" w:unhideWhenUsed="1"/>
+    <w:lsdException w:name="index 3" w:semiHidden="1" w:unhideWhenUsed="1"/>
+    <w:lsdException w:name="index 4" w:semiHidden="1" w:unhideWhenUsed="1"/>
+    <w:lsdException w:name="index 5" w:semiHidden="1" w:unhideWhenUsed="1"/>
+    <w:lsdException w:name="index 6" w:semiHidden="1" w:unhideWhenUsed="1"/>
+    <w:lsdException w:name="index 7" w:semiHidden="1" w:unhideWhenUsed="1"/>
+    <w:lsdException w:name="index 8" w:semiHidden="1" w:unhideWhenUsed="1"/>
+    <w:lsdException w:name="index 9" w:semiHidden="1" w:unhideWhenUsed="1"/>
+    <w:lsdException w:name="toc 1" w:semiHidden="1" w:uiPriority="39" w:unhideWhenUsed="1"/>
+    <w:lsdException w:name="toc 2" w:semiHidden="1" w:uiPriority="39" w:unhideWhenUsed="1"/>
+    <w:lsdException w:name="toc 3" w:semiHidden="1" w:uiPriority="39" w:unhideWhenUsed="1"/>
+    <w:lsdException w:name="toc 4" w:semiHidden="1" w:uiPriority="39" w:unhideWhenUsed="1"/>
+    <w:lsdException w:name="toc 5" w:semiHidden="1" w:uiPriority="39" w:unhideWhenUsed="1"/>
+    <w:lsdException w:name="toc 6" w:semiHidden="1" w:uiPriority="39" w:unhideWhenUsed="1"/>
+    <w:lsdException w:name="toc 7" w:semiHidden="1" w:uiPriority="39" w:unhideWhenUsed="1"/>
+    <w:lsdException w:name="toc 8" w:semiHidden="1" w:uiPriority="39" w:unhideWhenUsed="1"/>
+    <w:lsdException w:name="toc 9" w:semiHidden="1" w:uiPriority="39" w:unhideWhenUsed="1"/>
+    <w:lsdException w:name="Normal Indent" w:semiHidden="1" w:unhideWhenUsed="1"/>
+    <w:lsdException w:name="footnote text" w:semiHidden="1" w:unhideWhenUsed="1"/>
+    <w:lsdException w:name="annotation text" w:semiHidden="1" w:unhideWhenUsed="1"/>
+    <w:lsdException w:name="header" w:semiHidden="1" w:unhideWhenUsed="1"/>
+    <w:lsdException w:name="footer" w:semiHidden="1" w:unhideWhenUsed="1"/>
+    <w:lsdException w:name="index heading" w:semiHidden="1" w:unhideWhenUsed="1"/>
+    <w:lsdException w:name="caption" w:semiHidden="1" w:uiPriority="35" w:unhideWhenUsed="1" w:qFormat="1"/>
+    <w:lsdException w:name="table of figures" w:semiHidden="1" w:unhideWhenUsed="1"/>
+    <w:lsdException w:name="envelope address" w:semiHidden="1" w:unhideWhenUsed="1"/>
+    <w:lsdException w:name="envelope return" w:semiHidden="1" w:unhideWhenUsed="1"/>
+    <w:lsdException w:name="footnote reference" w:semiHidden="1" w:unhideWhenUsed="1"/>
+    <w:lsdException w:name="annotation reference" w:semiHidden="1" w:unhideWhenUsed="1"/>
+    <w:lsdException w:name="line number" w:semiHidden="1" w:unhideWhenUsed="1"/>
+    <w:lsdException w:name="page number" w:semiHidden="1" w:unhideWhenUsed="1"/>
+    <w:lsdException w:name="endnote reference" w:semiHidden="1" w:unhideWhenUsed="1"/>
+    <w:lsdException w:name="endnote text" w:semiHidden="1" w:unhideWhenUsed="1"/>
+    <w:lsdException w:name="table of authorities" w:semiHidden="1" w:unhideWhenUsed="1"/>
+    <w:lsdException w:name="macro" w:semiHidden="1" w:unhideWhenUsed="1"/>
+    <w:lsdException w:name="toa heading" w:semiHidden="1" w:unhideWhenUsed="1"/>
+    <w:lsdException w:name="List" w:semiHidden="1" w:unhideWhenUsed="1"/>
+    <w:lsdException w:name="List Bullet" w:semiHidden="1" w:unhideWhenUsed="1"/>
+    <w:lsdException w:name="List Number" w:semiHidden="1" w:unhideWhenUsed="1"/>
+    <w:lsdException w:name="List 2" w:semiHidden="1" w:unhideWhenUsed="1"/>
+    <w:lsdException w:name="List 3" w:semiHidden="1" w:unhideWhenUsed="1"/>
+    <w:lsdException w:name="List 4" w:semiHidden="1" w:unhideWhenUsed="1"/>
+    <w:lsdException w:name="List 5" w:semiHidden="1" w:unhideWhenUsed="1"/>
+    <w:lsdException w:name="List Bullet 2" w:semiHidden="1" w:unhideWhenUsed="1"/>
+    <w:lsdException w:name="List Bullet 3" w:semiHidden="1" w:unhideWhenUsed="1"/>
+    <w:lsdException w:name="List Bullet 4" w:semiHidden="1" w:unhideWhenUsed="1"/>
+    <w:lsdException w:name="List Bullet 5" w:semiHidden="1" w:unhideWhenUsed="1"/>
+    <w:lsdException w:name="List Number 2" w:semiHidden="1" w:unhideWhenUsed="1"/>
+    <w:lsdException w:name="List Number 3" w:semiHidden="1" w:unhideWhenUsed="1"/>
+    <w:lsdException w:name="List Number 4" w:semiHidden="1" w:unhideWhenUsed="1"/>
+    <w:lsdException w:name="List Number 5" w:semiHidden="1" w:unhideWhenUsed="1"/>
+    <w:lsdException w:name="Title" w:uiPriority="10" w:qFormat="1"/>
+    <w:lsdException w:name="Closing" w:semiHidden="1" w:unhideWhenUsed="1"/>
+    <w:lsdException w:name="Signature" w:semiHidden="1" w:unhideWhenUsed="1"/>
+    <w:lsdException w:name="Default Paragraph Font" w:semiHidden="1" w:uiPriority="1" w:unhideWhenUsed="1"/>
+    <w:lsdException w:name="Body Text" w:semiHidden="1" w:unhideWhenUsed="1"/>
+    <w:lsdException w:name="Body Text Indent" w:semiHidden="1" w:unhideWhenUsed="1"/>
+    <w:lsdException w:name="List Continue" w:semiHidden="1" w:unhideWhenUsed="1"/>
+    <w:lsdException w:name="List Continue 2" w:semiHidden="1" w:unhideWhenUsed="1"/>
+    <w:lsdException w:name="List Continue 3" w:semiHidden="1" w:unhideWhenUsed="1"/>
+    <w:lsdException w:name="List Continue 4" w:semiHidden="1" w:unhideWhenUsed="1"/>
+    <w:lsdException w:name="List Continue 5" w:semiHidden="1" w:unhideWhenUsed="1"/>
+    <w:lsdException w:name="Message Header" w:semiHidden="1" w:unhideWhenUsed="1"/>
+    <w:lsdException w:name="Subtitle" w:uiPriority="11" w:qFormat="1"/>
+    <w:lsdException w:name="Salutation" w:semiHidden="1" w:unhideWhenUsed="1"/>
+    <w:lsdException w:name="Date" w:semiHidden="1" w:unhideWhenUsed="1"/>
+    <w:lsdException w:name="Body Text First Indent" w:semiHidden="1" w:unhideWhenUsed="1"/>
+    <w:lsdException w:name="Body Text First Indent 2" w:semiHidden="1" w:unhideWhenUsed="1"/>
+    <w:lsdException w:name="Note Heading" w:semiHidden="1" w:unhideWhenUsed="1"/>
+    <w:lsdException w:name="Body Text 2" w:semiHidden="1" w:unhideWhenUsed="1"/>
+    <w:lsdException w:name="Body Text 3" w:semiHidden="1" w:unhideWhenUsed="1"/>
+    <w:lsdException w:name="Body Text Indent 2" w:semiHidden="1" w:unhideWhenUsed="1"/>
+    <w:lsdException w:name="Body Text Indent 3" w:semiHidden="1" w:unhideWhenUsed="1"/>
+    <w:lsdException w:name="Block Text" w:semiHidden="1" w:unhideWhenUsed="1"/>
+    <w:lsdException w:name="Hyperlink" w:semiHidden="1" w:unhideWhenUsed="1"/>
+    <w:lsdException w:name="FollowedHyperlink" w:semiHidden="1" w:unhideWhenUsed="1"/>
+    <w:lsdException w:name="Strong" w:uiPriority="22" w:qFormat="1"/>
+    <w:lsdException w:name="Emphasis" w:uiPriority="20" w:qFormat="1"/>
+    <w:lsdException w:name="Document Map" w:semiHidden="1" w:unhideWhenUsed="1"/>
+    <w:lsdException w:name="Plain Text" w:semiHidden="1" w:unhideWhenUsed="1"/>
+    <w:lsdException w:name="E-mail Signature" w:semiHidden="1" w:unhideWhenUsed="1"/>
+    <w:lsdException w:name="HTML Top of Form" w:semiHidden="1" w:unhideWhenUsed="1"/>
+    <w:lsdException w:name="HTML Bottom of Form" w:semiHidden="1" w:unhideWhenUsed="1"/>
+    <w:lsdException w:name="Normal (Web)" w:semiHidden="1" w:unhideWhenUsed="1"/>
+    <w:lsdException w:name="HTML Acronym" w:semiHidden="1" w:unhideWhenUsed="1"/>
+    <w:lsdException w:name="HTML Address" w:semiHidden="1" w:unhideWhenUsed="1"/>
+    <w:lsdException w:name="HTML Cite" w:semiHidden="1" w:unhideWhenUsed="1"/>
+    <w:lsdException w:name="HTML Code" w:semiHidden="1" w:unhideWhenUsed="1"/>
+    <w:lsdException w:name="HTML Definition" w:semiHidden="1" w:unhideWhenUsed="1"/>
+    <w:lsdException w:name="HTML Keyboard" w:semiHidden="1" w:unhideWhenUsed="1"/>
+    <w:lsdException w:name="HTML Preformatted" w:semiHidden="1" w:unhideWhenUsed="1"/>
+    <w:lsdException w:name="HTML Sample" w:semiHidden="1" w:unhideWhenUsed="1"/>
+    <w:lsdException w:name="HTML Typewriter" w:semiHidden="1" w:unhideWhenUsed="1"/>
+    <w:lsdException w:name="HTML Variable" w:semiHidden="1" w:unhideWhenUsed="1"/>
+    <w:lsdException w:name="Normal Table" w:semiHidden="1" w:unhideWhenUsed="1"/>
+    <w:lsdException w:name="annotation subject" w:semiHidden="1" w:unhideWhenUsed="1"/>
+    <w:lsdException w:name="No List" w:semiHidden="1" w:unhideWhenUsed="1"/>
+    <w:lsdException w:name="Outline List 1" w:semiHidden="1" w:unhideWhenUsed="1"/>
+    <w:lsdException w:name="Outline List 2" w:semiHidden="1" w:unhideWhenUsed="1"/>
+    <w:lsdException w:name="Outline List 3" w:semiHidden="1" w:unhideWhenUsed="1"/>
+    <w:lsdException w:name="Table Simple 1" w:semiHidden="1" w:unhideWhenUsed="1"/>
+    <w:lsdException w:name="Table Simple 2" w:semiHidden="1" w:unhideWhenUsed="1"/>
+    <w:lsdException w:name="Table Simple 3" w:semiHidden="1" w:unhideWhenUsed="1"/>
+    <w:lsdException w:name="Table Classic 1" w:semiHidden="1" w:unhideWhenUsed="1"/>
+    <w:lsdException w:name="Table Classic 2" w:semiHidden="1" w:unhideWhenUsed="1"/>
+    <w:lsdException w:name="Table Classic 3" w:semiHidden="1" w:unhideWhenUsed="1"/>
+    <w:lsdException w:name="Table Classic 4" w:semiHidden="1" w:unhideWhenUsed="1"/>
+    <w:lsdException w:name="Table Colorful 1" w:semiHidden="1" w:unhideWhenUsed="1"/>
+    <w:lsdException w:name="Table Colorful 2" w:semiHidden="1" w:unhideWhenUsed="1"/>
+    <w:lsdException w:name="Table Colorful 3" w:semiHidden="1" w:unhideWhenUsed="1"/>
+    <w:lsdException w:name="Table Columns 1" w:semiHidden="1" w:unhideWhenUsed="1"/>
+    <w:lsdException w:name="Table Columns 2" w:semiHidden="1" w:unhideWhenUsed="1"/>
+    <w:lsdException w:name="Table Columns 3" w:semiHidden="1" w:unhideWhenUsed="1"/>
+    <w:lsdException w:name="Table Columns 4" w:semiHidden="1" w:unhideWhenUsed="1"/>
+    <w:lsdException w:name="Table Columns 5" w:semiHidden="1" w:unhideWhenUsed="1"/>
+    <w:lsdException w:name="Table Grid 1" w:semiHidden="1" w:unhideWhenUsed="1"/>
+    <w:lsdException w:name="Table Grid 2" w:semiHidden="1" w:unhideWhenUsed="1"/>
+    <w:lsdException w:name="Table Grid 3" w:semiHidden="1" w:unhideWhenUsed="1"/>
+    <w:lsdException w:name="Table Grid 4" w:semiHidden="1" w:unhideWhenUsed="1"/>
+    <w:lsdException w:name="Table Grid 5" w:semiHidden="1" w:unhideWhenUsed="1"/>
+    <w:lsdException w:name="Table Grid 6" w:semiHidden="1" w:unhideWhenUsed="1"/>
+    <w:lsdException w:name="Table Grid 7" w:semiHidden="1" w:unhideWhenUsed="1"/>
+    <w:lsdException w:name="Table Grid 8" w:semiHidden="1" w:unhideWhenUsed="1"/>
+    <w:lsdException w:name="Table List 1" w:semiHidden="1" w:unhideWhenUsed="1"/>
+    <w:lsdException w:name="Table List 2" w:semiHidden="1" w:unhideWhenUsed="1"/>
+    <w:lsdException w:name="Table List 3" w:semiHidden="1" w:unhideWhenUsed="1"/>
+    <w:lsdException w:name="Table List 4" w:semiHidden="1" w:unhideWhenUsed="1"/>
+    <w:lsdException w:name="Table List 5" w:semiHidden="1" w:unhideWhenUsed="1"/>
+    <w:lsdException w:name="Table List 6" w:semiHidden="1" w:unhideWhenUsed="1"/>
+    <w:lsdException w:name="Table List 7" w:semiHidden="1" w:unhideWhenUsed="1"/>
+    <w:lsdException w:name="Table List 8" w:semiHidden="1" w:unhideWhenUsed="1"/>
+    <w:lsdException w:name="Table 3D effects 1" w:semiHidden="1" w:unhideWhenUsed="1"/>
+    <w:lsdException w:name="Table 3D effects 2" w:semiHidden="1" w:unhideWhenUsed="1"/>
+    <w:lsdException w:name="Table 3D effects 3" w:semiHidden="1" w:unhideWhenUsed="1"/>
+    <w:lsdException w:name="Table Contemporary" w:semiHidden="1" w:unhideWhenUsed="1"/>
+    <w:lsdException w:name="Table Elegant" w:semiHidden="1" w:unhideWhenUsed="1"/>
+    <w:lsdException w:name="Table Professional" w:semiHidden="1" w:unhideWhenUsed="1"/>
+    <w:lsdException w:name="Table Subtle 1" w:semiHidden="1" w:unhideWhenUsed="1"/>
+    <w:lsdException w:name="Table Subtle 2" w:semiHidden="1" w:unhideWhenUsed="1"/>
+    <w:lsdException w:name="Table Web 1" w:semiHidden="1" w:unhideWhenUsed="1"/>
+    <w:lsdException w:name="Table Web 2" w:semiHidden="1" w:unhideWhenUsed="1"/>
+    <w:lsdException w:name="Table Web 3" w:semiHidden="1" w:unhideWhenUsed="1"/>
+    <w:lsdException w:name="Balloon Text" w:semiHidden="1" w:unhideWhenUsed="1"/>
+    <w:lsdException w:name="Table Grid" w:uiPriority="39"/>
+    <w:lsdException w:name="Table Theme" w:semiHidden="1" w:unhideWhenUsed="1"/>
+    <w:lsdException w:name="Placeholder Text" w:semiHidden="1"/>
+    <w:lsdException w:name="No Spacing" w:uiPriority="1" w:qFormat="1"/>
+    <w:lsdException w:name="Light Shading" w:uiPriority="60"/>
+    <w:lsdException w:name="Light List" w:uiPriority="61"/>
+    <w:lsdException w:name="Light Grid" w:uiPriority="62"/>
+    <w:lsdException w:name="Medium Shading 1" w:uiPriority="63"/>
+    <w:lsdException w:name="Medium Shading 2" w:uiPriority="64"/>
+    <w:lsdException w:name="Medium List 1" w:uiPriority="65"/>
+    <w:lsdException w:name="Medium List 2" w:uiPriority="66"/>
+    <w:lsdException w:name="Medium Grid 1" w:uiPriority="67"/>
+    <w:lsdException w:name="Medium Grid 2" w:uiPriority="68"/>
+    <w:lsdException w:name="Medium Grid 3" w:uiPriority="69"/>
+    <w:lsdException w:name="Dark List" w:uiPriority="70"/>
+    <w:lsdException w:name="Colorful Shading" w:uiPriority="71"/>
+    <w:lsdException w:name="Colorful List" w:uiPriority="72"/>
+    <w:lsdException w:name="Colorful Grid" w:uiPriority="73"/>
+    <w:lsdException w:name="Light Shading Accent 1" w:uiPriority="60"/>
+    <w:lsdException w:name="Light List Accent 1" w:uiPriority="61"/>
+    <w:lsdException w:name="Light Grid Accent 1" w:uiPriority="62"/>
+    <w:lsdException w:name="Medium Shading 1 Accent 1" w:uiPriority="63"/>
+    <w:lsdException w:name="Medium Shading 2 Accent 1" w:uiPriority="64"/>
+    <w:lsdException w:name="Medium List 1 Accent 1" w:uiPriority="65"/>
+    <w:lsdException w:name="Revision" w:semiHidden="1"/>
+    <w:lsdException w:name="List Paragraph" w:uiPriority="34" w:qFormat="1"/>
+    <w:lsdException w:name="Quote" w:uiPriority="29" w:qFormat="1"/>
+    <w:lsdException w:name="Intense Quote" w:uiPriority="30" w:qFormat="1"/>
+    <w:lsdException w:name="Medium List 2 Accent 1" w:uiPriority="66"/>
+    <w:lsdException w:name="Medium Grid 1 Accent 1" w:uiPriority="67"/>
+    <w:lsdException w:name="Medium Grid 2 Accent 1" w:uiPriority="68"/>
+    <w:lsdException w:name="Medium Grid 3 Accent 1" w:uiPriority="69"/>
+    <w:lsdException w:name="Dark List Accent 1" w:uiPriority="70"/>
+    <w:lsdException w:name="Colorful Shading Accent 1" w:uiPriority="71"/>
+    <w:lsdException w:name="Colorful List Accent 1" w:uiPriority="72"/>
+    <w:lsdException w:name="Colorful Grid Accent 1" w:uiPriority="73"/>
+    <w:lsdException w:name="Light Shading Accent 2" w:uiPriority="60"/>
+    <w:lsdException w:name="Light List Accent 2" w:uiPriority="61"/>
+    <w:lsdException w:name="Light Grid Accent 2" w:uiPriority="62"/>
+    <w:lsdException w:name="Medium Shading 1 Accent 2" w:uiPriority="63"/>
+    <w:lsdException w:name="Medium Shading 2 Accent 2" w:uiPriority="64"/>
+    <w:lsdException w:name="Medium List 1 Accent 2" w:uiPriority="65"/>
+    <w:lsdException w:name="Medium List 2 Accent 2" w:uiPriority="66"/>
+    <w:lsdException w:name="Medium Grid 1 Accent 2" w:uiPriority="67"/>
+    <w:lsdException w:name="Medium Grid 2 Accent 2" w:uiPriority="68"/>
+    <w:lsdException w:name="Medium Grid 3 Accent 2" w:uiPriority="69"/>
+    <w:lsdException w:name="Dark List Accent 2" w:uiPriority="70"/>
+    <w:lsdException w:name="Colorful Shading Accent 2" w:uiPriority="71"/>
+    <w:lsdException w:name="Colorful List Accent 2" w:uiPriority="72"/>
+    <w:lsdException w:name="Colorful Grid Accent 2" w:uiPriority="73"/>
+    <w:lsdException w:name="Light Shading Accent 3" w:uiPriority="60"/>
+    <w:lsdException w:name="Light List Accent 3" w:uiPriority="61"/>
+    <w:lsdException w:name="Light Grid Accent 3" w:uiPriority="62"/>
+    <w:lsdException w:name="Medium Shading 1 Accent 3" w:uiPriority="63"/>
+    <w:lsdException w:name="Medium Shading 2 Accent 3" w:uiPriority="64"/>
+    <w:lsdException w:name="Medium List 1 Accent 3" w:uiPriority="65"/>
+    <w:lsdException w:name="Medium List 2 Accent 3" w:uiPriority="66"/>
+    <w:lsdException w:name="Medium Grid 1 Accent 3" w:uiPriority="67"/>
+    <w:lsdException w:name="Medium Grid 2 Accent 3" w:uiPriority="68"/>
+    <w:lsdException w:name="Medium Grid 3 Accent 3" w:uiPriority="69"/>
+    <w:lsdException w:name="Dark List Accent 3" w:uiPriority="70"/>
+    <w:lsdException w:name="Colorful Shading Accent 3" w:uiPriority="71"/>
+    <w:lsdException w:name="Colorful List Accent 3" w:uiPriority="72"/>
+    <w:lsdException w:name="Colorful Grid Accent 3" w:uiPriority="73"/>
+    <w:lsdException w:name="Light Shading Accent 4" w:uiPriority="60"/>
+    <w:lsdException w:name="Light List Accent 4" w:uiPriority="61"/>
+    <w:lsdException w:name="Light Grid Accent 4" w:uiPriority="62"/>
+    <w:lsdException w:name="Medium Shading 1 Accent 4" w:uiPriority="63"/>
+    <w:lsdException w:name="Medium Shading 2 Accent 4" w:uiPriority="64"/>
+    <w:lsdException w:name="Medium List 1 Accent 4" w:uiPriority="65"/>
+    <w:lsdException w:name="Medium List 2 Accent 4" w:uiPriority="66"/>
+    <w:lsdException w:name="Medium Grid 1 Accent 4" w:uiPriority="67"/>
+    <w:lsdException w:name="Medium Grid 2 Accent 4" w:uiPriority="68"/>
+    <w:lsdException w:name="Medium Grid 3 Accent 4" w:uiPriority="69"/>
+    <w:lsdException w:name="Dark List Accent 4" w:uiPriority="70"/>
+    <w:lsdException w:name="Colorful Shading Accent 4" w:uiPriority="71"/>
+    <w:lsdException w:name="Colorful List Accent 4" w:uiPriority="72"/>
+    <w:lsdException w:name="Colorful Grid Accent 4" w:uiPriority="73"/>
+    <w:lsdException w:name="Light Shading Accent 5" w:uiPriority="60"/>
+    <w:lsdException w:name="Light List Accent 5" w:uiPriority="61"/>
+    <w:lsdException w:name="Light Grid Accent 5" w:uiPriority="62"/>
+    <w:lsdException w:name="Medium Shading 1 Accent 5" w:uiPriority="63"/>
+    <w:lsdException w:name="Medium Shading 2 Accent 5" w:uiPriority="64"/>
+    <w:lsdException w:name="Medium List 1 Accent 5" w:uiPriority="65"/>
+    <w:lsdException w:name="Medium List 2 Accent 5" w:uiPriority="66"/>
+    <w:lsdException w:name="Medium Grid 1 Accent 5" w:uiPriority="67"/>
+    <w:lsdException w:name="Medium Grid 2 Accent 5" w:uiPriority="68"/>
+    <w:lsdException w:name="Medium Grid 3 Accent 5" w:uiPriority="69"/>
+    <w:lsdException w:name="Dark List Accent 5" w:uiPriority="70"/>
+    <w:lsdException w:name="Colorful Shading Accent 5" w:uiPriority="71"/>
+    <w:lsdException w:name="Colorful List Accent 5" w:uiPriority="72"/>
+    <w:lsdException w:name="Colorful Grid Accent 5" w:uiPriority="73"/>
+    <w:lsdException w:name="Light Shading Accent 6" w:uiPriority="60"/>
+    <w:lsdException w:name="Light List Accent 6" w:uiPriority="61"/>
+    <w:lsdException w:name="Light Grid Accent 6" w:uiPriority="62"/>
+    <w:lsdException w:name="Medium Shading 1 Accent 6" w:uiPriority="63"/>
+    <w:lsdException w:name="Medium Shading 2 Accent 6" w:uiPriority="64"/>
+    <w:lsdException w:name="Medium List 1 Accent 6" w:uiPriority="65"/>
+    <w:lsdException w:name="Medium List 2 Accent 6" w:uiPriority="66"/>
+    <w:lsdException w:name="Medium Grid 1 Accent 6" w:uiPriority="67"/>
+    <w:lsdException w:name="Medium Grid 2 Accent 6" w:uiPriority="68"/>
+    <w:lsdException w:name="Medium Grid 3 Accent 6" w:uiPriority="69"/>
+    <w:lsdException w:name="Dark List Accent 6" w:uiPriority="70"/>
+    <w:lsdException w:name="Colorful Shading Accent 6" w:uiPriority="71"/>
+    <w:lsdException w:name="Colorful List Accent 6" w:uiPriority="72"/>
+    <w:lsdException w:name="Colorful Grid Accent 6" w:uiPriority="73"/>
+    <w:lsdException w:name="Subtle Emphasis" w:uiPriority="19" w:qFormat="1"/>
+    <w:lsdException w:name="Intense Emphasis" w:uiPriority="21" w:qFormat="1"/>
+    <w:lsdException w:name="Subtle Reference" w:uiPriority="31" w:qFormat="1"/>
+    <w:lsdException w:name="Intense Reference" w:uiPriority="32" w:qFormat="1"/>
+    <w:lsdException w:name="Book Title" w:uiPriority="33" w:qFormat="1"/>
+    <w:lsdException w:name="Bibliography" w:semiHidden="1" w:uiPriority="37" w:unhideWhenUsed="1"/>
+    <w:lsdException w:name="TOC Heading" w:semiHidden="1" w:uiPriority="39" w:unhideWhenUsed="1" w:qFormat="1"/>
+    <w:lsdException w:name="Plain Table 1" w:uiPriority="41"/>
+    <w:lsdException w:name="Plain Table 2" w:uiPriority="42"/>
+    <w:lsdException w:name="Plain Table 3" w:uiPriority="43"/>
+    <w:lsdException w:name="Plain Table 4" w:uiPriority="44"/>
+    <w:lsdException w:name="Plain Table 5" w:uiPriority="45"/>
+    <w:lsdException w:name="Grid Table Light" w:uiPriority="40"/>
+    <w:lsdException w:name="Grid Table 1 Light" w:uiPriority="46"/>
+    <w:lsdException w:name="Grid Table 2" w:uiPriority="47"/>
+    <w:lsdException w:name="Grid Table 3" w:uiPriority="48"/>
+    <w:lsdException w:name="Grid Table 4" w:uiPriority="49"/>
+    <w:lsdException w:name="Grid Table 5 Dark" w:uiPriority="50"/>
+    <w:lsdException w:name="Grid Table 6 Colorful" w:uiPriority="51"/>
+    <w:lsdException w:name="Grid Table 7 Colorful" w:uiPriority="52"/>
+    <w:lsdException w:name="Grid Table 1 Light Accent 1" w:uiPriority="46"/>
+    <w:lsdException w:name="Grid Table 2 Accent 1" w:uiPriority="47"/>
+    <w:lsdException w:name="Grid Table 3 Accent 1" w:uiPriority="48"/>
+    <w:lsdException w:name="Grid Table 4 Accent 1" w:uiPriority="49"/>
+    <w:lsdException w:name="Grid Table 5 Dark Accent 1" w:uiPriority="50"/>
+    <w:lsdException w:name="Grid Table 6 Colorful Accent 1" w:uiPriority="51"/>
+    <w:lsdException w:name="Grid Table 7 Colorful Accent 1" w:uiPriority="52"/>
+    <w:lsdException w:name="Grid Table 1 Light Accent 2" w:uiPriority="46"/>
+    <w:lsdException w:name="Grid Table 2 Accent 2" w:uiPriority="47"/>
+    <w:lsdException w:name="Grid Table 3 Accent 2" w:uiPriority="48"/>
+    <w:lsdException w:name="Grid Table 4 Accent 2" w:uiPriority="49"/>
+    <w:lsdException w:name="Grid Table 5 Dark Accent 2" w:uiPriority="50"/>
+    <w:lsdException w:name="Grid Table 6 Colorful Accent 2" w:uiPriority="51"/>
+    <w:lsdException w:name="Grid Table 7 Colorful Accent 2" w:uiPriority="52"/>
+    <w:lsdException w:name="Grid Table 1 Light Accent 3" w:uiPriority="46"/>
+    <w:lsdException w:name="Grid Table 2 Accent 3" w:uiPriority="47"/>
+    <w:lsdException w:name="Grid Table 3 Accent 3" w:uiPriority="48"/>
+    <w:lsdException w:name="Grid Table 4 Accent 3" w:uiPriority="49"/>
+    <w:lsdException w:name="Grid Table 5 Dark Accent 3" w:uiPriority="50"/>
+    <w:lsdException w:name="Grid Table 6 Colorful Accent 3" w:uiPriority="51"/>
+    <w:lsdException w:name="Grid Table 7 Colorful Accent 3" w:uiPriority="52"/>
+    <w:lsdException w:name="Grid Table 1 Light Accent 4" w:uiPriority="46"/>
+    <w:lsdException w:name="Grid Table 2 Accent 4" w:uiPriority="47"/>
+    <w:lsdException w:name="Grid Table 3 Accent 4" w:uiPriority="48"/>
+    <w:lsdException w:name="Grid Table 4 Accent 4" w:uiPriority="49"/>
+    <w:lsdException w:name="Grid Table 5 Dark Accent 4" w:uiPriority="50"/>
+    <w:lsdException w:name="Grid Table 6 Colorful Accent 4" w:uiPriority="51"/>
+    <w:lsdException w:name="Grid Table 7 Colorful Accent 4" w:uiPriority="52"/>
+    <w:lsdException w:name="Grid Table 1 Light Accent 5" w:uiPriority="46"/>
+    <w:lsdException w:name="Grid Table 2 Accent 5" w:uiPriority="47"/>
+    <w:lsdException w:name="Grid Table 3 Accent 5" w:uiPriority="48"/>
+    <w:lsdException w:name="Grid Table 4 Accent 5" w:uiPriority="49"/>
+    <w:lsdException w:name="Grid Table 5 Dark Accent 5" w:uiPriority="50"/>
+    <w:lsdException w:name="Grid Table 6 Colorful Accent 5" w:uiPriority="51"/>
+    <w:lsdException w:name="Grid Table 7 Colorful Accent 5" w:uiPriority="52"/>
+    <w:lsdException w:name="Grid Table 1 Light Accent 6" w:uiPriority="46"/>
+    <w:lsdException w:name="Grid Table 2 Accent 6" w:uiPriority="47"/>
+    <w:lsdException w:name="Grid Table 3 Accent 6" w:uiPriority="48"/>
+    <w:lsdException w:name="Grid Table 4 Accent 6" w:uiPriority="49"/>
+    <w:lsdException w:name="Grid Table 5 Dark Accent 6" w:uiPriority="50"/>
+    <w:lsdException w:name="Grid Table 6 Colorful Accent 6" w:uiPriority="51"/>
+    <w:lsdException w:name="Grid Table 7 Colorful Accent 6" w:uiPriority="52"/>
+    <w:lsdException w:name="List Table 1 Light" w:uiPriority="46"/>
+    <w:lsdException w:name="List Table 2" w:uiPriority="47"/>
+    <w:lsdException w:name="List Table 3" w:uiPriority="48"/>
+    <w:lsdException w:name="List Table 4" w:uiPriority="49"/>
+    <w:lsdException w:name="List Table 5 Dark" w:uiPriority="50"/>
+    <w:lsdException w:name="List Table 6 Colorful" w:uiPriority="51"/>
+    <w:lsdException w:name="List Table 7 Colorful" w:uiPriority="52"/>
+    <w:lsdException w:name="List Table 1 Light Accent 1" w:uiPriority="46"/>
+    <w:lsdException w:name="List Table 2 Accent 1" w:uiPriority="47"/>
+    <w:lsdException w:name="List Table 3 Accent 1" w:uiPriority="48"/>
+    <w:lsdException w:name="List Table 4 Accent 1" w:uiPriority="49"/>
+    <w:lsdException w:name="List Table 5 Dark Accent 1" w:uiPriority="50"/>
+    <w:lsdException w:name="List Table 6 Colorful Accent 1" w:uiPriority="51"/>
+    <w:lsdException w:name="List Table 7 Colorful Accent 1" w:uiPriority="52"/>
+    <w:lsdException w:name="List Table 1 Light Accent 2" w:uiPriority="46"/>
+    <w:lsdException w:name="List Table 2 Accent 2" w:uiPriority="47"/>
+    <w:lsdException w:name="List Table 3 Accent 2" w:uiPriority="48"/>
+    <w:lsdException w:name="List Table 4 Accent 2" w:uiPriority="49"/>
+    <w:lsdException w:name="List Table 5 Dark Accent 2" w:uiPriority="50"/>
+    <w:lsdException w:name="List Table 6 Colorful Accent 2" w:uiPriority="51"/>
+    <w:lsdException w:name="List Table 7 Colorful Accent 2" w:uiPriority="52"/>
+    <w:lsdException w:name="List Table 1 Light Accent 3" w:uiPriority="46"/>
+    <w:lsdException w:name="List Table 2 Accent 3" w:uiPriority="47"/>
+    <w:lsdException w:name="List Table 3 Accent 3" w:uiPriority="48"/>
+    <w:lsdException w:name="List Table 4 Accent 3" w:uiPriority="49"/>
+    <w:lsdException w:name="List Table 5 Dark Accent 3" w:uiPriority="50"/>
+    <w:lsdException w:name="List Table 6 Colorful Accent 3" w:uiPriority="51"/>
+    <w:lsdException w:name="List Table 7 Colorful Accent 3" w:uiPriority="52"/>
+    <w:lsdException w:name="List Table 1 Light Accent 4" w:uiPriority="46"/>
+    <w:lsdException w:name="List Table 2 Accent 4" w:uiPriority="47"/>
+    <w:lsdException w:name="List Table 3 Accent 4" w:uiPriority="48"/>
+    <w:lsdException w:name="List Table 4 Accent 4" w:uiPriority="49"/>
+    <w:lsdException w:name="List Table 5 Dark Accent 4" w:uiPriority="50"/>
+    <w:lsdException w:name="List Table 6 Colorful Accent 4" w:uiPriority="51"/>
+    <w:lsdException w:name="List Table 7 Colorful Accent 4" w:uiPriority="52"/>
+    <w:lsdException w:name="List Table 1 Light Accent 5" w:uiPriority="46"/>
+    <w:lsdException w:name="List Table 2 Accent 5" w:uiPriority="47"/>
+    <w:lsdException w:name="List Table 3 Accent 5" w:uiPriority="48"/>
+    <w:lsdException w:name="List Table 4 Accent 5" w:uiPriority="49"/>
+    <w:lsdException w:name="List Table 5 Dark Accent 5" w:uiPriority="50"/>
+    <w:lsdException w:name="List Table 6 Colorful Accent 5" w:uiPriority="51"/>
+    <w:lsdException w:name="List Table 7 Colorful Accent 5" w:uiPriority="52"/>
+    <w:lsdException w:name="List Table 1 Light Accent 6" w:uiPriority="46"/>
+    <w:lsdException w:name="List Table 2 Accent 6" w:uiPriority="47"/>
+    <w:lsdException w:name="List Table 3 Accent 6" w:uiPriority="48"/>
+    <w:lsdException w:name="List Table 4 Accent 6" w:uiPriority="49"/>
+    <w:lsdException w:name="List Table 5 Dark Accent 6" w:uiPriority="50"/>
+    <w:lsdException w:name="List Table 6 Colorful Accent 6" w:uiPriority="51"/>
+    <w:lsdException w:name="List Table 7 Colorful Accent 6" w:uiPriority="52"/>
+  </w:latentStyles>
+  <w:style w:type="paragraph" w:default="1" w:styleId="Normal">
+    <w:name w:val="Normal"/>
+    <w:qFormat/>
+  </w:style>
+  <w:style w:type="character" w:default="1" w:styleId="DefaultParagraphFont">
+    <w:name w:val="Default Paragraph Font"/>
+    <w:uiPriority w:val="1"/>
+    <w:semiHidden/>
+    <w:unhideWhenUsed/>
+  </w:style>
+  <w:style w:type="table" w:default="1" w:styleId="TableNormal">
+    <w:name w:val="Normal Table"/>
+    <w:uiPriority w:val="99"/>
+    <w:semiHidden/>
+    <w:unhideWhenUsed/>
+    <w:tblPr>
+      <w:tblInd w:w="0" w:type="dxa"/>
+      <w:tblCellMar>
+        <w:top w:w="0" w:type="dxa"/>
+        <w:left w:w="108" w:type="dxa"/>
+        <w:bottom w:w="0" w:type="dxa"/>
+        <w:right w:w="108" w:type="dxa"/>
+      </w:tblCellMar>
+    </w:tblPr>
+  </w:style>
+  <w:style w:type="numbering" w:default="1" w:styleId="NoList">
+    <w:name w:val="No List"/>
+    <w:uiPriority w:val="99"/>
+    <w:semiHidden/>
+    <w:unhideWhenUsed/>
+  </w:style>
+  <w:style w:type="paragraph" w:customStyle="1" w:styleId="F19C47586D4246C4978A23B491F59F94">
+    <w:name w:val="F19C47586D4246C4978A23B491F59F94"/>
+    <w:rsid w:val="006E3D05"/>
+  </w:style>
+  <w:style w:type="paragraph" w:customStyle="1" w:styleId="EF0E30C569F145A0B4FB8D23484593FD">
+    <w:name w:val="EF0E30C569F145A0B4FB8D23484593FD"/>
+    <w:rsid w:val="006E3D05"/>
+  </w:style>
+  <w:style w:type="paragraph" w:customStyle="1" w:styleId="4CE39FF42EBD4CEFA0B9A9213EC1FC77">
+    <w:name w:val="4CE39FF42EBD4CEFA0B9A9213EC1FC77"/>
+    <w:rsid w:val="006E3D05"/>
+  </w:style>
+  <w:style w:type="paragraph" w:customStyle="1" w:styleId="D99B8FAAC9134DEFAFA3E47465D26777">
+    <w:name w:val="D99B8FAAC9134DEFAFA3E47465D26777"/>
+    <w:rsid w:val="006E3D05"/>
+  </w:style>
+  <w:style w:type="paragraph" w:customStyle="1" w:styleId="7FD57DA267D542B5A6EC5CE13C504371">
+    <w:name w:val="7FD57DA267D542B5A6EC5CE13C504371"/>
+    <w:rsid w:val="006E3D05"/>
+  </w:style>
+  <w:style w:type="paragraph" w:customStyle="1" w:styleId="DFFC4622C74B4902AA13CC25D358BA72">
+    <w:name w:val="DFFC4622C74B4902AA13CC25D358BA72"/>
+    <w:rsid w:val="008A5E21"/>
+  </w:style>
+  <w:style w:type="paragraph" w:customStyle="1" w:styleId="66CF4B553C2E4CD1A73D0F207F28E852">
+    <w:name w:val="66CF4B553C2E4CD1A73D0F207F28E852"/>
+    <w:rsid w:val="008A5E21"/>
+  </w:style>
+  <w:style w:type="paragraph" w:customStyle="1" w:styleId="2AFB4DFA8ED14D2C9441D9F9E60E2425">
+    <w:name w:val="2AFB4DFA8ED14D2C9441D9F9E60E2425"/>
+    <w:rsid w:val="008A5E21"/>
+  </w:style>
+</w:styles>
+</file>
+
+<file path=word/glossary/webSettings.xml><?xml version="1.0" encoding="utf-8"?>
+<w:webSettings xmlns:mc="http://schemas.openxmlformats.org/markup-compatibility/2006" xmlns:r="http://schemas.openxmlformats.org/officeDocument/2006/relationships" xmlns:w="http://schemas.openxmlformats.org/wordprocessingml/2006/main" xmlns:w14="http://schemas.microsoft.com/office/word/2010/wordml" xmlns:w15="http://schemas.microsoft.com/office/word/2012/wordml" xmlns:w16se="http://schemas.microsoft.com/office/word/2015/wordml/symex" mc:Ignorable="w14 w15 w16se">
+  <w:optimizeForBrowser/>
+  <w:allowPNG/>
+</w:webSettings>
 </file>
 
 <file path=word/theme/theme1.xml><?xml version="1.0" encoding="utf-8"?>
@@ -2804,4 +4140,16 @@
     </a:ext>
   </a:extLst>
 </a:theme>
+</file>
+
+<file path=customXml/item1.xml><?xml version="1.0" encoding="utf-8"?>
+<b:Sources xmlns:b="http://schemas.openxmlformats.org/officeDocument/2006/bibliography" xmlns="http://schemas.openxmlformats.org/officeDocument/2006/bibliography" SelectedStyle="\APASixthEditionOfficeOnline.xsl" StyleName="APA" Version="6"/>
+</file>
+
+<file path=customXml/itemProps1.xml><?xml version="1.0" encoding="utf-8"?>
+<ds:datastoreItem xmlns:ds="http://schemas.openxmlformats.org/officeDocument/2006/customXml" ds:itemID="{EBB782CF-A001-42E0-BAD8-6D870D613EA6}">
+  <ds:schemaRefs>
+    <ds:schemaRef ds:uri="http://schemas.openxmlformats.org/officeDocument/2006/bibliography"/>
+  </ds:schemaRefs>
+</ds:datastoreItem>
 </file>
</xml_diff>